<commit_message>
Update Research Project Thesis.docx
</commit_message>
<xml_diff>
--- a/Research Project Thesis.docx
+++ b/Research Project Thesis.docx
@@ -1388,6 +1388,54 @@
           <w:szCs w:val="24"/>
         </w:rPr>
         <w:t>Image creation and editing program for creating 2D art assets</w:t>
+      </w:r>
+    </w:p>
+    <w:p>
+      <w:pPr>
+        <w:pStyle w:val="ListParagraph"/>
+        <w:numPr>
+          <w:ilvl w:val="1"/>
+          <w:numId w:val="3"/>
+        </w:numPr>
+        <w:spacing w:after="0" w:line="240" w:lineRule="auto"/>
+        <w:rPr>
+          <w:rFonts w:ascii="Arial" w:hAnsi="Arial" w:cs="Arial"/>
+          <w:sz w:val="24"/>
+          <w:szCs w:val="24"/>
+        </w:rPr>
+      </w:pPr>
+      <w:proofErr w:type="spellStart"/>
+      <w:r>
+        <w:rPr>
+          <w:rFonts w:ascii="Arial" w:hAnsi="Arial" w:cs="Arial"/>
+          <w:sz w:val="24"/>
+          <w:szCs w:val="24"/>
+        </w:rPr>
+        <w:t>GitHub</w:t>
+      </w:r>
+      <w:proofErr w:type="spellEnd"/>
+    </w:p>
+    <w:p>
+      <w:pPr>
+        <w:pStyle w:val="ListParagraph"/>
+        <w:numPr>
+          <w:ilvl w:val="2"/>
+          <w:numId w:val="3"/>
+        </w:numPr>
+        <w:spacing w:after="0" w:line="240" w:lineRule="auto"/>
+        <w:rPr>
+          <w:rFonts w:ascii="Arial" w:hAnsi="Arial" w:cs="Arial"/>
+          <w:sz w:val="24"/>
+          <w:szCs w:val="24"/>
+        </w:rPr>
+      </w:pPr>
+      <w:r>
+        <w:rPr>
+          <w:rFonts w:ascii="Arial" w:hAnsi="Arial" w:cs="Arial"/>
+          <w:sz w:val="24"/>
+          <w:szCs w:val="24"/>
+        </w:rPr>
+        <w:t>Version control program to be used when creating the game and server</w:t>
       </w:r>
     </w:p>
     <w:sectPr>
@@ -2218,7 +2266,7 @@
   <a:extraClrSchemeLst/>
   <a:extLst>
     <a:ext uri="{05A4C25C-085E-4340-85A3-A5531E510DB2}">
-      <thm15:themeFamily xmlns:thm15="http://schemas.microsoft.com/office/thememl/2012/main" xmlns="" name="Office Theme" id="{62F939B6-93AF-4DB8-9C6B-D6C7DFDC589F}" vid="{4A3C46E8-61CC-4603-A589-7422A47A8E4A}"/>
+      <thm15:themeFamily xmlns="" xmlns:thm15="http://schemas.microsoft.com/office/thememl/2012/main" name="Office Theme" id="{62F939B6-93AF-4DB8-9C6B-D6C7DFDC589F}" vid="{4A3C46E8-61CC-4603-A589-7422A47A8E4A}"/>
     </a:ext>
   </a:extLst>
 </a:theme>

</xml_diff>

<commit_message>
PP and Cont RProj
</commit_message>
<xml_diff>
--- a/Research Project Thesis.docx
+++ b/Research Project Thesis.docx
@@ -113,7 +113,23 @@
           <w:sz w:val="24"/>
           <w:szCs w:val="24"/>
         </w:rPr>
-        <w:t xml:space="preserve"> video game. The player with be able to walk, run, jump, slide and </w:t>
+        <w:t xml:space="preserve"> video game. The player with be able to walk, run, jump,</w:t>
+      </w:r>
+      <w:r>
+        <w:rPr>
+          <w:rFonts w:ascii="Arial" w:hAnsi="Arial" w:cs="Arial"/>
+          <w:sz w:val="24"/>
+          <w:szCs w:val="24"/>
+        </w:rPr>
+        <w:t xml:space="preserve"> double jump</w:t>
+      </w:r>
+      <w:r>
+        <w:rPr>
+          <w:rFonts w:ascii="Arial" w:hAnsi="Arial" w:cs="Arial"/>
+          <w:sz w:val="24"/>
+          <w:szCs w:val="24"/>
+        </w:rPr>
+        <w:t xml:space="preserve"> slide and </w:t>
       </w:r>
       <w:proofErr w:type="spellStart"/>
       <w:r>
@@ -670,6 +686,29 @@
       <w:pPr>
         <w:pStyle w:val="ListParagraph"/>
         <w:numPr>
+          <w:ilvl w:val="2"/>
+          <w:numId w:val="3"/>
+        </w:numPr>
+        <w:spacing w:after="0" w:line="240" w:lineRule="auto"/>
+        <w:rPr>
+          <w:rFonts w:ascii="Arial" w:hAnsi="Arial" w:cs="Arial"/>
+          <w:sz w:val="24"/>
+          <w:szCs w:val="24"/>
+        </w:rPr>
+      </w:pPr>
+      <w:r>
+        <w:rPr>
+          <w:rFonts w:ascii="Arial" w:hAnsi="Arial" w:cs="Arial"/>
+          <w:sz w:val="24"/>
+          <w:szCs w:val="24"/>
+        </w:rPr>
+        <w:t>Online Accessible</w:t>
+      </w:r>
+    </w:p>
+    <w:p>
+      <w:pPr>
+        <w:pStyle w:val="ListParagraph"/>
+        <w:numPr>
           <w:ilvl w:val="0"/>
           <w:numId w:val="3"/>
         </w:numPr>
@@ -1021,6 +1060,7 @@
           <w:sz w:val="24"/>
           <w:szCs w:val="24"/>
         </w:rPr>
+        <w:lastRenderedPageBreak/>
         <w:t>Date Modified</w:t>
       </w:r>
     </w:p>
@@ -1044,8 +1084,1044 @@
           <w:sz w:val="24"/>
           <w:szCs w:val="24"/>
         </w:rPr>
+        <w:t>Linked to best times table(described above)</w:t>
+      </w:r>
+    </w:p>
+    <w:p>
+      <w:pPr>
+        <w:pStyle w:val="ListParagraph"/>
+        <w:numPr>
+          <w:ilvl w:val="1"/>
+          <w:numId w:val="3"/>
+        </w:numPr>
+        <w:spacing w:after="0" w:line="240" w:lineRule="auto"/>
+        <w:rPr>
+          <w:rFonts w:ascii="Arial" w:hAnsi="Arial" w:cs="Arial"/>
+          <w:sz w:val="24"/>
+          <w:szCs w:val="24"/>
+        </w:rPr>
+      </w:pPr>
+      <w:r>
+        <w:rPr>
+          <w:rFonts w:ascii="Arial" w:hAnsi="Arial" w:cs="Arial"/>
+          <w:sz w:val="24"/>
+          <w:szCs w:val="24"/>
+        </w:rPr>
+        <w:t>Unity3D</w:t>
+      </w:r>
+    </w:p>
+    <w:p>
+      <w:pPr>
+        <w:pStyle w:val="ListParagraph"/>
+        <w:numPr>
+          <w:ilvl w:val="2"/>
+          <w:numId w:val="3"/>
+        </w:numPr>
+        <w:spacing w:after="0" w:line="240" w:lineRule="auto"/>
+        <w:rPr>
+          <w:rFonts w:ascii="Arial" w:hAnsi="Arial" w:cs="Arial"/>
+          <w:sz w:val="24"/>
+          <w:szCs w:val="24"/>
+        </w:rPr>
+      </w:pPr>
+      <w:r>
+        <w:rPr>
+          <w:rFonts w:ascii="Arial" w:hAnsi="Arial" w:cs="Arial"/>
+          <w:sz w:val="24"/>
+          <w:szCs w:val="24"/>
+        </w:rPr>
+        <w:t>One of two video game engines to choose from for this project</w:t>
+      </w:r>
+    </w:p>
+    <w:p>
+      <w:pPr>
+        <w:pStyle w:val="ListParagraph"/>
+        <w:numPr>
+          <w:ilvl w:val="2"/>
+          <w:numId w:val="3"/>
+        </w:numPr>
+        <w:spacing w:after="0" w:line="240" w:lineRule="auto"/>
+        <w:rPr>
+          <w:rFonts w:ascii="Arial" w:hAnsi="Arial" w:cs="Arial"/>
+          <w:sz w:val="24"/>
+          <w:szCs w:val="24"/>
+        </w:rPr>
+      </w:pPr>
+      <w:r>
+        <w:rPr>
+          <w:rFonts w:ascii="Arial" w:hAnsi="Arial" w:cs="Arial"/>
+          <w:sz w:val="24"/>
+          <w:szCs w:val="24"/>
+        </w:rPr>
+        <w:t>Most knowledgeable in</w:t>
+      </w:r>
+    </w:p>
+    <w:p>
+      <w:pPr>
+        <w:pStyle w:val="ListParagraph"/>
+        <w:numPr>
+          <w:ilvl w:val="2"/>
+          <w:numId w:val="3"/>
+        </w:numPr>
+        <w:spacing w:after="0" w:line="240" w:lineRule="auto"/>
+        <w:rPr>
+          <w:rFonts w:ascii="Arial" w:hAnsi="Arial" w:cs="Arial"/>
+          <w:sz w:val="24"/>
+          <w:szCs w:val="24"/>
+        </w:rPr>
+      </w:pPr>
+      <w:r>
+        <w:rPr>
+          <w:rFonts w:ascii="Arial" w:hAnsi="Arial" w:cs="Arial"/>
+          <w:sz w:val="24"/>
+          <w:szCs w:val="24"/>
+        </w:rPr>
+        <w:t>C# will be the programming language used</w:t>
+      </w:r>
+    </w:p>
+    <w:p>
+      <w:pPr>
+        <w:pStyle w:val="ListParagraph"/>
+        <w:numPr>
+          <w:ilvl w:val="1"/>
+          <w:numId w:val="3"/>
+        </w:numPr>
+        <w:spacing w:after="0" w:line="240" w:lineRule="auto"/>
+        <w:rPr>
+          <w:rFonts w:ascii="Arial" w:hAnsi="Arial" w:cs="Arial"/>
+          <w:sz w:val="24"/>
+          <w:szCs w:val="24"/>
+        </w:rPr>
+      </w:pPr>
+      <w:r>
+        <w:rPr>
+          <w:rFonts w:ascii="Arial" w:hAnsi="Arial" w:cs="Arial"/>
+          <w:sz w:val="24"/>
+          <w:szCs w:val="24"/>
+        </w:rPr>
+        <w:t>Unreal Engine 4</w:t>
+      </w:r>
+    </w:p>
+    <w:p>
+      <w:pPr>
+        <w:pStyle w:val="ListParagraph"/>
+        <w:numPr>
+          <w:ilvl w:val="2"/>
+          <w:numId w:val="3"/>
+        </w:numPr>
+        <w:spacing w:after="0" w:line="240" w:lineRule="auto"/>
+        <w:rPr>
+          <w:rFonts w:ascii="Arial" w:hAnsi="Arial" w:cs="Arial"/>
+          <w:sz w:val="24"/>
+          <w:szCs w:val="24"/>
+        </w:rPr>
+      </w:pPr>
+      <w:r>
+        <w:rPr>
+          <w:rFonts w:ascii="Arial" w:hAnsi="Arial" w:cs="Arial"/>
+          <w:sz w:val="24"/>
+          <w:szCs w:val="24"/>
+        </w:rPr>
+        <w:t>One of two video game engines to choose from for this project</w:t>
+      </w:r>
+    </w:p>
+    <w:p>
+      <w:pPr>
+        <w:pStyle w:val="ListParagraph"/>
+        <w:numPr>
+          <w:ilvl w:val="2"/>
+          <w:numId w:val="3"/>
+        </w:numPr>
+        <w:spacing w:after="0" w:line="240" w:lineRule="auto"/>
+        <w:rPr>
+          <w:rFonts w:ascii="Arial" w:hAnsi="Arial" w:cs="Arial"/>
+          <w:sz w:val="24"/>
+          <w:szCs w:val="24"/>
+        </w:rPr>
+      </w:pPr>
+      <w:r>
+        <w:rPr>
+          <w:rFonts w:ascii="Arial" w:hAnsi="Arial" w:cs="Arial"/>
+          <w:sz w:val="24"/>
+          <w:szCs w:val="24"/>
+        </w:rPr>
+        <w:t>Research will be necessary for use and coding</w:t>
+      </w:r>
+    </w:p>
+    <w:p>
+      <w:pPr>
+        <w:pStyle w:val="ListParagraph"/>
+        <w:numPr>
+          <w:ilvl w:val="2"/>
+          <w:numId w:val="3"/>
+        </w:numPr>
+        <w:spacing w:after="0" w:line="240" w:lineRule="auto"/>
+        <w:rPr>
+          <w:rFonts w:ascii="Arial" w:hAnsi="Arial" w:cs="Arial"/>
+          <w:sz w:val="24"/>
+          <w:szCs w:val="24"/>
+        </w:rPr>
+      </w:pPr>
+      <w:r>
+        <w:rPr>
+          <w:rFonts w:ascii="Arial" w:hAnsi="Arial" w:cs="Arial"/>
+          <w:sz w:val="24"/>
+          <w:szCs w:val="24"/>
+        </w:rPr>
+        <w:t>Least knowledgeable in</w:t>
+      </w:r>
+    </w:p>
+    <w:p>
+      <w:pPr>
+        <w:pStyle w:val="ListParagraph"/>
+        <w:numPr>
+          <w:ilvl w:val="1"/>
+          <w:numId w:val="3"/>
+        </w:numPr>
+        <w:spacing w:after="0" w:line="240" w:lineRule="auto"/>
+        <w:rPr>
+          <w:rFonts w:ascii="Arial" w:hAnsi="Arial" w:cs="Arial"/>
+          <w:sz w:val="24"/>
+          <w:szCs w:val="24"/>
+        </w:rPr>
+      </w:pPr>
+      <w:r>
+        <w:rPr>
+          <w:rFonts w:ascii="Arial" w:hAnsi="Arial" w:cs="Arial"/>
+          <w:sz w:val="24"/>
+          <w:szCs w:val="24"/>
+        </w:rPr>
+        <w:t>Blender</w:t>
+      </w:r>
+    </w:p>
+    <w:p>
+      <w:pPr>
+        <w:pStyle w:val="ListParagraph"/>
+        <w:numPr>
+          <w:ilvl w:val="2"/>
+          <w:numId w:val="3"/>
+        </w:numPr>
+        <w:spacing w:after="0" w:line="240" w:lineRule="auto"/>
+        <w:rPr>
+          <w:rFonts w:ascii="Arial" w:hAnsi="Arial" w:cs="Arial"/>
+          <w:sz w:val="24"/>
+          <w:szCs w:val="24"/>
+        </w:rPr>
+      </w:pPr>
+      <w:r>
+        <w:rPr>
+          <w:rFonts w:ascii="Arial" w:hAnsi="Arial" w:cs="Arial"/>
+          <w:sz w:val="24"/>
+          <w:szCs w:val="24"/>
+        </w:rPr>
+        <w:t xml:space="preserve">3D modeling program to be used for creating 3D assets to </w:t>
+      </w:r>
+      <w:r>
+        <w:rPr>
+          <w:rFonts w:ascii="Arial" w:hAnsi="Arial" w:cs="Arial"/>
+          <w:sz w:val="24"/>
+          <w:szCs w:val="24"/>
+        </w:rPr>
+        <w:t>export to chosen 3D game engine</w:t>
+      </w:r>
+    </w:p>
+    <w:p>
+      <w:pPr>
+        <w:pStyle w:val="ListParagraph"/>
+        <w:numPr>
+          <w:ilvl w:val="1"/>
+          <w:numId w:val="3"/>
+        </w:numPr>
+        <w:spacing w:after="0" w:line="240" w:lineRule="auto"/>
+        <w:rPr>
+          <w:rFonts w:ascii="Arial" w:hAnsi="Arial" w:cs="Arial"/>
+          <w:sz w:val="24"/>
+          <w:szCs w:val="24"/>
+        </w:rPr>
+      </w:pPr>
+      <w:proofErr w:type="spellStart"/>
+      <w:r>
+        <w:rPr>
+          <w:rFonts w:ascii="Arial" w:hAnsi="Arial" w:cs="Arial"/>
+          <w:sz w:val="24"/>
+          <w:szCs w:val="24"/>
+        </w:rPr>
+        <w:t>GarageBand</w:t>
+      </w:r>
+      <w:proofErr w:type="spellEnd"/>
+    </w:p>
+    <w:p>
+      <w:pPr>
+        <w:pStyle w:val="ListParagraph"/>
+        <w:numPr>
+          <w:ilvl w:val="2"/>
+          <w:numId w:val="3"/>
+        </w:numPr>
+        <w:spacing w:after="0" w:line="240" w:lineRule="auto"/>
+        <w:rPr>
+          <w:rFonts w:ascii="Arial" w:hAnsi="Arial" w:cs="Arial"/>
+          <w:sz w:val="24"/>
+          <w:szCs w:val="24"/>
+        </w:rPr>
+      </w:pPr>
+      <w:proofErr w:type="spellStart"/>
+      <w:r>
+        <w:rPr>
+          <w:rFonts w:ascii="Arial" w:hAnsi="Arial" w:cs="Arial"/>
+          <w:sz w:val="24"/>
+          <w:szCs w:val="24"/>
+        </w:rPr>
+        <w:t>iOS</w:t>
+      </w:r>
+      <w:proofErr w:type="spellEnd"/>
+      <w:r>
+        <w:rPr>
+          <w:rFonts w:ascii="Arial" w:hAnsi="Arial" w:cs="Arial"/>
+          <w:sz w:val="24"/>
+          <w:szCs w:val="24"/>
+        </w:rPr>
+        <w:t xml:space="preserve"> mobile app for creating and editing music</w:t>
+      </w:r>
+    </w:p>
+    <w:p>
+      <w:pPr>
+        <w:pStyle w:val="ListParagraph"/>
+        <w:numPr>
+          <w:ilvl w:val="1"/>
+          <w:numId w:val="3"/>
+        </w:numPr>
+        <w:spacing w:after="0" w:line="240" w:lineRule="auto"/>
+        <w:rPr>
+          <w:rFonts w:ascii="Arial" w:hAnsi="Arial" w:cs="Arial"/>
+          <w:sz w:val="24"/>
+          <w:szCs w:val="24"/>
+        </w:rPr>
+      </w:pPr>
+      <w:r>
+        <w:rPr>
+          <w:rFonts w:ascii="Arial" w:hAnsi="Arial" w:cs="Arial"/>
+          <w:sz w:val="24"/>
+          <w:szCs w:val="24"/>
+        </w:rPr>
+        <w:t>GIMP</w:t>
+      </w:r>
+    </w:p>
+    <w:p>
+      <w:pPr>
+        <w:pStyle w:val="ListParagraph"/>
+        <w:numPr>
+          <w:ilvl w:val="2"/>
+          <w:numId w:val="3"/>
+        </w:numPr>
+        <w:spacing w:after="0" w:line="240" w:lineRule="auto"/>
+        <w:rPr>
+          <w:rFonts w:ascii="Arial" w:hAnsi="Arial" w:cs="Arial"/>
+          <w:sz w:val="24"/>
+          <w:szCs w:val="24"/>
+        </w:rPr>
+      </w:pPr>
+      <w:r>
+        <w:rPr>
+          <w:rFonts w:ascii="Arial" w:hAnsi="Arial" w:cs="Arial"/>
+          <w:sz w:val="24"/>
+          <w:szCs w:val="24"/>
+        </w:rPr>
+        <w:t>Image creation and editing program for creating 2D art assets</w:t>
+      </w:r>
+    </w:p>
+    <w:p>
+      <w:pPr>
+        <w:pStyle w:val="ListParagraph"/>
+        <w:numPr>
+          <w:ilvl w:val="1"/>
+          <w:numId w:val="3"/>
+        </w:numPr>
+        <w:spacing w:after="0" w:line="240" w:lineRule="auto"/>
+        <w:rPr>
+          <w:rFonts w:ascii="Arial" w:hAnsi="Arial" w:cs="Arial"/>
+          <w:sz w:val="24"/>
+          <w:szCs w:val="24"/>
+        </w:rPr>
+      </w:pPr>
+      <w:proofErr w:type="spellStart"/>
+      <w:r>
+        <w:rPr>
+          <w:rFonts w:ascii="Arial" w:hAnsi="Arial" w:cs="Arial"/>
+          <w:sz w:val="24"/>
+          <w:szCs w:val="24"/>
+        </w:rPr>
+        <w:t>GitHub</w:t>
+      </w:r>
+      <w:proofErr w:type="spellEnd"/>
+    </w:p>
+    <w:p>
+      <w:pPr>
+        <w:pStyle w:val="ListParagraph"/>
+        <w:numPr>
+          <w:ilvl w:val="2"/>
+          <w:numId w:val="3"/>
+        </w:numPr>
+        <w:spacing w:after="0" w:line="240" w:lineRule="auto"/>
+        <w:rPr>
+          <w:rFonts w:ascii="Arial" w:hAnsi="Arial" w:cs="Arial"/>
+          <w:sz w:val="24"/>
+          <w:szCs w:val="24"/>
+        </w:rPr>
+      </w:pPr>
+      <w:r>
+        <w:rPr>
+          <w:rFonts w:ascii="Arial" w:hAnsi="Arial" w:cs="Arial"/>
+          <w:sz w:val="24"/>
+          <w:szCs w:val="24"/>
+        </w:rPr>
+        <w:t>Version control program to be used when creating the game and server</w:t>
+      </w:r>
+    </w:p>
+    <w:p>
+      <w:pPr>
+        <w:spacing w:after="0" w:line="240" w:lineRule="auto"/>
+        <w:rPr>
+          <w:rFonts w:ascii="Arial" w:hAnsi="Arial" w:cs="Arial"/>
+          <w:sz w:val="24"/>
+          <w:szCs w:val="24"/>
+        </w:rPr>
+      </w:pPr>
+    </w:p>
+    <w:p>
+      <w:pPr>
+        <w:spacing w:after="0" w:line="240" w:lineRule="auto"/>
+        <w:rPr>
+          <w:rFonts w:ascii="Arial" w:hAnsi="Arial" w:cs="Arial"/>
+          <w:sz w:val="24"/>
+          <w:szCs w:val="24"/>
+        </w:rPr>
+      </w:pPr>
+    </w:p>
+    <w:p>
+      <w:pPr>
+        <w:spacing w:after="0" w:line="240" w:lineRule="auto"/>
+        <w:jc w:val="center"/>
+        <w:rPr>
+          <w:rFonts w:ascii="Arial" w:hAnsi="Arial" w:cs="Arial"/>
+          <w:sz w:val="24"/>
+          <w:szCs w:val="24"/>
+        </w:rPr>
+      </w:pPr>
+      <w:r>
+        <w:rPr>
+          <w:rFonts w:ascii="Arial" w:hAnsi="Arial" w:cs="Arial"/>
+          <w:sz w:val="24"/>
+          <w:szCs w:val="24"/>
+        </w:rPr>
+        <w:t>Project Description</w:t>
+      </w:r>
+    </w:p>
+    <w:p>
+      <w:pPr>
+        <w:spacing w:after="0" w:line="240" w:lineRule="auto"/>
+        <w:jc w:val="center"/>
+        <w:rPr>
+          <w:rFonts w:ascii="Arial" w:hAnsi="Arial" w:cs="Arial"/>
+          <w:sz w:val="24"/>
+          <w:szCs w:val="24"/>
+        </w:rPr>
+      </w:pPr>
+    </w:p>
+    <w:p>
+      <w:pPr>
+        <w:spacing w:after="0" w:line="240" w:lineRule="auto"/>
+        <w:rPr>
+          <w:rFonts w:ascii="Arial" w:hAnsi="Arial" w:cs="Arial"/>
+          <w:sz w:val="24"/>
+          <w:szCs w:val="24"/>
+        </w:rPr>
+      </w:pPr>
+      <w:r>
+        <w:rPr>
+          <w:rFonts w:ascii="Arial" w:hAnsi="Arial" w:cs="Arial"/>
+          <w:sz w:val="24"/>
+          <w:szCs w:val="24"/>
+        </w:rPr>
+        <w:tab/>
+        <w:t xml:space="preserve">Create a video game program that replicates the movement system of </w:t>
+      </w:r>
+      <w:proofErr w:type="spellStart"/>
+      <w:r>
+        <w:rPr>
+          <w:rFonts w:ascii="Arial" w:hAnsi="Arial" w:cs="Arial"/>
+          <w:sz w:val="24"/>
+          <w:szCs w:val="24"/>
+        </w:rPr>
+        <w:t>Titanfall</w:t>
+      </w:r>
+      <w:proofErr w:type="spellEnd"/>
+      <w:r>
+        <w:rPr>
+          <w:rFonts w:ascii="Arial" w:hAnsi="Arial" w:cs="Arial"/>
+          <w:sz w:val="24"/>
+          <w:szCs w:val="24"/>
+        </w:rPr>
+        <w:t>. There will be limitations; for example, may not be able to run on any vertical surface.</w:t>
+      </w:r>
+      <w:r>
+        <w:rPr>
+          <w:rFonts w:ascii="Arial" w:hAnsi="Arial" w:cs="Arial"/>
+          <w:sz w:val="24"/>
+          <w:szCs w:val="24"/>
+        </w:rPr>
+        <w:t xml:space="preserve"> The player will be able to walk in any direction, run in one direction, turn, jump, double jump, </w:t>
+      </w:r>
+      <w:proofErr w:type="spellStart"/>
+      <w:r>
+        <w:rPr>
+          <w:rFonts w:ascii="Arial" w:hAnsi="Arial" w:cs="Arial"/>
+          <w:sz w:val="24"/>
+          <w:szCs w:val="24"/>
+        </w:rPr>
+        <w:t>wallrun</w:t>
+      </w:r>
+      <w:proofErr w:type="spellEnd"/>
+      <w:r>
+        <w:rPr>
+          <w:rFonts w:ascii="Arial" w:hAnsi="Arial" w:cs="Arial"/>
+          <w:sz w:val="24"/>
+          <w:szCs w:val="24"/>
+        </w:rPr>
+        <w:t>, and jump off objects.</w:t>
+      </w:r>
+    </w:p>
+    <w:p>
+      <w:pPr>
+        <w:spacing w:after="0" w:line="240" w:lineRule="auto"/>
+        <w:jc w:val="center"/>
+        <w:rPr>
+          <w:rFonts w:ascii="Arial" w:hAnsi="Arial" w:cs="Arial"/>
+          <w:sz w:val="24"/>
+          <w:szCs w:val="24"/>
+        </w:rPr>
+      </w:pPr>
+      <w:r>
+        <w:rPr>
+          <w:rFonts w:ascii="Arial" w:hAnsi="Arial" w:cs="Arial"/>
+          <w:sz w:val="24"/>
+          <w:szCs w:val="24"/>
+        </w:rPr>
+        <w:t>Plan</w:t>
+      </w:r>
+    </w:p>
+    <w:p>
+      <w:pPr>
+        <w:spacing w:after="0" w:line="240" w:lineRule="auto"/>
+        <w:rPr>
+          <w:rFonts w:ascii="Arial" w:hAnsi="Arial" w:cs="Arial"/>
+          <w:sz w:val="24"/>
+          <w:szCs w:val="24"/>
+        </w:rPr>
+      </w:pPr>
+    </w:p>
+    <w:p>
+      <w:pPr>
+        <w:pStyle w:val="ListParagraph"/>
+        <w:numPr>
+          <w:ilvl w:val="0"/>
+          <w:numId w:val="4"/>
+        </w:numPr>
+        <w:spacing w:after="0" w:line="240" w:lineRule="auto"/>
+        <w:rPr>
+          <w:rFonts w:ascii="Arial" w:hAnsi="Arial" w:cs="Arial"/>
+          <w:sz w:val="24"/>
+          <w:szCs w:val="24"/>
+        </w:rPr>
+      </w:pPr>
+      <w:r>
+        <w:rPr>
+          <w:rFonts w:ascii="Arial" w:hAnsi="Arial" w:cs="Arial"/>
+          <w:sz w:val="24"/>
+          <w:szCs w:val="24"/>
+        </w:rPr>
+        <w:t>Sprint 1</w:t>
+      </w:r>
+    </w:p>
+    <w:p>
+      <w:pPr>
+        <w:pStyle w:val="ListParagraph"/>
+        <w:numPr>
+          <w:ilvl w:val="1"/>
+          <w:numId w:val="4"/>
+        </w:numPr>
+        <w:spacing w:after="0" w:line="240" w:lineRule="auto"/>
+        <w:rPr>
+          <w:rFonts w:ascii="Arial" w:hAnsi="Arial" w:cs="Arial"/>
+          <w:sz w:val="24"/>
+          <w:szCs w:val="24"/>
+        </w:rPr>
+      </w:pPr>
+      <w:r>
+        <w:rPr>
+          <w:rFonts w:ascii="Arial" w:hAnsi="Arial" w:cs="Arial"/>
+          <w:sz w:val="24"/>
+          <w:szCs w:val="24"/>
+        </w:rPr>
+        <w:t>Choose a engine</w:t>
+      </w:r>
+    </w:p>
+    <w:p>
+      <w:pPr>
+        <w:pStyle w:val="ListParagraph"/>
+        <w:numPr>
+          <w:ilvl w:val="1"/>
+          <w:numId w:val="4"/>
+        </w:numPr>
+        <w:spacing w:after="0" w:line="240" w:lineRule="auto"/>
+        <w:rPr>
+          <w:rFonts w:ascii="Arial" w:hAnsi="Arial" w:cs="Arial"/>
+          <w:sz w:val="24"/>
+          <w:szCs w:val="24"/>
+        </w:rPr>
+      </w:pPr>
+      <w:r>
+        <w:rPr>
+          <w:rFonts w:ascii="Arial" w:hAnsi="Arial" w:cs="Arial"/>
+          <w:sz w:val="24"/>
+          <w:szCs w:val="24"/>
+        </w:rPr>
+        <w:t>Create a basic movement system</w:t>
+      </w:r>
+    </w:p>
+    <w:p>
+      <w:pPr>
+        <w:pStyle w:val="ListParagraph"/>
+        <w:numPr>
+          <w:ilvl w:val="2"/>
+          <w:numId w:val="4"/>
+        </w:numPr>
+        <w:spacing w:after="0" w:line="240" w:lineRule="auto"/>
+        <w:rPr>
+          <w:rFonts w:ascii="Arial" w:hAnsi="Arial" w:cs="Arial"/>
+          <w:sz w:val="24"/>
+          <w:szCs w:val="24"/>
+        </w:rPr>
+      </w:pPr>
+      <w:r>
+        <w:rPr>
+          <w:rFonts w:ascii="Arial" w:hAnsi="Arial" w:cs="Arial"/>
+          <w:sz w:val="24"/>
+          <w:szCs w:val="24"/>
+        </w:rPr>
+        <w:t>Walk</w:t>
+      </w:r>
+    </w:p>
+    <w:p>
+      <w:pPr>
+        <w:pStyle w:val="ListParagraph"/>
+        <w:numPr>
+          <w:ilvl w:val="2"/>
+          <w:numId w:val="4"/>
+        </w:numPr>
+        <w:spacing w:after="0" w:line="240" w:lineRule="auto"/>
+        <w:rPr>
+          <w:rFonts w:ascii="Arial" w:hAnsi="Arial" w:cs="Arial"/>
+          <w:sz w:val="24"/>
+          <w:szCs w:val="24"/>
+        </w:rPr>
+      </w:pPr>
+      <w:r>
+        <w:rPr>
+          <w:rFonts w:ascii="Arial" w:hAnsi="Arial" w:cs="Arial"/>
+          <w:sz w:val="24"/>
+          <w:szCs w:val="24"/>
+        </w:rPr>
+        <w:t>Run</w:t>
+      </w:r>
+    </w:p>
+    <w:p>
+      <w:pPr>
+        <w:pStyle w:val="ListParagraph"/>
+        <w:numPr>
+          <w:ilvl w:val="2"/>
+          <w:numId w:val="4"/>
+        </w:numPr>
+        <w:spacing w:after="0" w:line="240" w:lineRule="auto"/>
+        <w:rPr>
+          <w:rFonts w:ascii="Arial" w:hAnsi="Arial" w:cs="Arial"/>
+          <w:sz w:val="24"/>
+          <w:szCs w:val="24"/>
+        </w:rPr>
+      </w:pPr>
+      <w:r>
+        <w:rPr>
+          <w:rFonts w:ascii="Arial" w:hAnsi="Arial" w:cs="Arial"/>
+          <w:sz w:val="24"/>
+          <w:szCs w:val="24"/>
+        </w:rPr>
+        <w:t>Slide</w:t>
+      </w:r>
+    </w:p>
+    <w:p>
+      <w:pPr>
+        <w:pStyle w:val="ListParagraph"/>
+        <w:numPr>
+          <w:ilvl w:val="2"/>
+          <w:numId w:val="4"/>
+        </w:numPr>
+        <w:spacing w:after="0" w:line="240" w:lineRule="auto"/>
+        <w:rPr>
+          <w:rFonts w:ascii="Arial" w:hAnsi="Arial" w:cs="Arial"/>
+          <w:sz w:val="24"/>
+          <w:szCs w:val="24"/>
+        </w:rPr>
+      </w:pPr>
+      <w:r>
+        <w:rPr>
+          <w:rFonts w:ascii="Arial" w:hAnsi="Arial" w:cs="Arial"/>
+          <w:sz w:val="24"/>
+          <w:szCs w:val="24"/>
+        </w:rPr>
+        <w:t>Jump</w:t>
+      </w:r>
+    </w:p>
+    <w:p>
+      <w:pPr>
+        <w:pStyle w:val="ListParagraph"/>
+        <w:numPr>
+          <w:ilvl w:val="1"/>
+          <w:numId w:val="4"/>
+        </w:numPr>
+        <w:spacing w:after="0" w:line="240" w:lineRule="auto"/>
+        <w:rPr>
+          <w:rFonts w:ascii="Arial" w:hAnsi="Arial" w:cs="Arial"/>
+          <w:sz w:val="24"/>
+          <w:szCs w:val="24"/>
+        </w:rPr>
+      </w:pPr>
+      <w:r>
+        <w:rPr>
+          <w:rFonts w:ascii="Arial" w:hAnsi="Arial" w:cs="Arial"/>
+          <w:sz w:val="24"/>
+          <w:szCs w:val="24"/>
+        </w:rPr>
+        <w:t xml:space="preserve">Create Basic level for testing and troubleshooting systems and </w:t>
+      </w:r>
+      <w:proofErr w:type="spellStart"/>
+      <w:r>
+        <w:rPr>
+          <w:rFonts w:ascii="Arial" w:hAnsi="Arial" w:cs="Arial"/>
+          <w:sz w:val="24"/>
+          <w:szCs w:val="24"/>
+        </w:rPr>
+        <w:t>gameplay</w:t>
+      </w:r>
+      <w:proofErr w:type="spellEnd"/>
+    </w:p>
+    <w:p>
+      <w:pPr>
+        <w:pStyle w:val="ListParagraph"/>
+        <w:numPr>
+          <w:ilvl w:val="2"/>
+          <w:numId w:val="4"/>
+        </w:numPr>
+        <w:spacing w:after="0" w:line="240" w:lineRule="auto"/>
+        <w:rPr>
+          <w:rFonts w:ascii="Arial" w:hAnsi="Arial" w:cs="Arial"/>
+          <w:sz w:val="24"/>
+          <w:szCs w:val="24"/>
+        </w:rPr>
+      </w:pPr>
+      <w:r>
+        <w:rPr>
+          <w:rFonts w:ascii="Arial" w:hAnsi="Arial" w:cs="Arial"/>
+          <w:sz w:val="24"/>
+          <w:szCs w:val="24"/>
+        </w:rPr>
+        <w:t>Utilize generic assets</w:t>
+      </w:r>
+    </w:p>
+    <w:p>
+      <w:pPr>
+        <w:pStyle w:val="ListParagraph"/>
+        <w:numPr>
+          <w:ilvl w:val="3"/>
+          <w:numId w:val="4"/>
+        </w:numPr>
+        <w:spacing w:after="0" w:line="240" w:lineRule="auto"/>
+        <w:rPr>
+          <w:rFonts w:ascii="Arial" w:hAnsi="Arial" w:cs="Arial"/>
+          <w:sz w:val="24"/>
+          <w:szCs w:val="24"/>
+        </w:rPr>
+      </w:pPr>
+      <w:r>
+        <w:rPr>
+          <w:rFonts w:ascii="Arial" w:hAnsi="Arial" w:cs="Arial"/>
+          <w:sz w:val="24"/>
+          <w:szCs w:val="24"/>
+        </w:rPr>
+        <w:t>Blocks</w:t>
+      </w:r>
+    </w:p>
+    <w:p>
+      <w:pPr>
+        <w:pStyle w:val="ListParagraph"/>
+        <w:numPr>
+          <w:ilvl w:val="3"/>
+          <w:numId w:val="4"/>
+        </w:numPr>
+        <w:spacing w:after="0" w:line="240" w:lineRule="auto"/>
+        <w:rPr>
+          <w:rFonts w:ascii="Arial" w:hAnsi="Arial" w:cs="Arial"/>
+          <w:sz w:val="24"/>
+          <w:szCs w:val="24"/>
+        </w:rPr>
+      </w:pPr>
+      <w:r>
+        <w:rPr>
+          <w:rFonts w:ascii="Arial" w:hAnsi="Arial" w:cs="Arial"/>
+          <w:sz w:val="24"/>
+          <w:szCs w:val="24"/>
+        </w:rPr>
+        <w:t>Pyramids</w:t>
+      </w:r>
+    </w:p>
+    <w:p>
+      <w:pPr>
+        <w:pStyle w:val="ListParagraph"/>
+        <w:numPr>
+          <w:ilvl w:val="3"/>
+          <w:numId w:val="4"/>
+        </w:numPr>
+        <w:spacing w:after="0" w:line="240" w:lineRule="auto"/>
+        <w:rPr>
+          <w:rFonts w:ascii="Arial" w:hAnsi="Arial" w:cs="Arial"/>
+          <w:sz w:val="24"/>
+          <w:szCs w:val="24"/>
+        </w:rPr>
+      </w:pPr>
+      <w:r>
+        <w:rPr>
+          <w:rFonts w:ascii="Arial" w:hAnsi="Arial" w:cs="Arial"/>
+          <w:sz w:val="24"/>
+          <w:szCs w:val="24"/>
+        </w:rPr>
+        <w:t>Cylinders</w:t>
+      </w:r>
+    </w:p>
+    <w:p>
+      <w:pPr>
+        <w:pStyle w:val="ListParagraph"/>
+        <w:numPr>
+          <w:ilvl w:val="0"/>
+          <w:numId w:val="4"/>
+        </w:numPr>
+        <w:spacing w:after="0" w:line="240" w:lineRule="auto"/>
+        <w:rPr>
+          <w:rFonts w:ascii="Arial" w:hAnsi="Arial" w:cs="Arial"/>
+          <w:sz w:val="24"/>
+          <w:szCs w:val="24"/>
+        </w:rPr>
+      </w:pPr>
+      <w:r>
+        <w:rPr>
+          <w:rFonts w:ascii="Arial" w:hAnsi="Arial" w:cs="Arial"/>
+          <w:sz w:val="24"/>
+          <w:szCs w:val="24"/>
+        </w:rPr>
+        <w:t>Sprint 2</w:t>
+      </w:r>
+    </w:p>
+    <w:p>
+      <w:pPr>
+        <w:pStyle w:val="ListParagraph"/>
+        <w:numPr>
+          <w:ilvl w:val="1"/>
+          <w:numId w:val="4"/>
+        </w:numPr>
+        <w:spacing w:after="0" w:line="240" w:lineRule="auto"/>
+        <w:rPr>
+          <w:rFonts w:ascii="Arial" w:hAnsi="Arial" w:cs="Arial"/>
+          <w:sz w:val="24"/>
+          <w:szCs w:val="24"/>
+        </w:rPr>
+      </w:pPr>
+      <w:r>
+        <w:rPr>
+          <w:rFonts w:ascii="Arial" w:hAnsi="Arial" w:cs="Arial"/>
+          <w:sz w:val="24"/>
+          <w:szCs w:val="24"/>
+        </w:rPr>
+        <w:t>Movement System</w:t>
+      </w:r>
+    </w:p>
+    <w:p>
+      <w:pPr>
+        <w:pStyle w:val="ListParagraph"/>
+        <w:numPr>
+          <w:ilvl w:val="2"/>
+          <w:numId w:val="4"/>
+        </w:numPr>
+        <w:spacing w:after="0" w:line="240" w:lineRule="auto"/>
+        <w:rPr>
+          <w:rFonts w:ascii="Arial" w:hAnsi="Arial" w:cs="Arial"/>
+          <w:sz w:val="24"/>
+          <w:szCs w:val="24"/>
+        </w:rPr>
+      </w:pPr>
+      <w:r>
+        <w:rPr>
+          <w:rFonts w:ascii="Arial" w:hAnsi="Arial" w:cs="Arial"/>
+          <w:sz w:val="24"/>
+          <w:szCs w:val="24"/>
+        </w:rPr>
+        <w:t>Add Double Jump</w:t>
+      </w:r>
+    </w:p>
+    <w:p>
+      <w:pPr>
+        <w:pStyle w:val="ListParagraph"/>
+        <w:numPr>
+          <w:ilvl w:val="2"/>
+          <w:numId w:val="4"/>
+        </w:numPr>
+        <w:spacing w:after="0" w:line="240" w:lineRule="auto"/>
+        <w:rPr>
+          <w:rFonts w:ascii="Arial" w:hAnsi="Arial" w:cs="Arial"/>
+          <w:sz w:val="24"/>
+          <w:szCs w:val="24"/>
+        </w:rPr>
+      </w:pPr>
+      <w:r>
+        <w:rPr>
+          <w:rFonts w:ascii="Arial" w:hAnsi="Arial" w:cs="Arial"/>
+          <w:sz w:val="24"/>
+          <w:szCs w:val="24"/>
+        </w:rPr>
+        <w:t xml:space="preserve">Add </w:t>
+      </w:r>
+      <w:proofErr w:type="spellStart"/>
+      <w:r>
+        <w:rPr>
+          <w:rFonts w:ascii="Arial" w:hAnsi="Arial" w:cs="Arial"/>
+          <w:sz w:val="24"/>
+          <w:szCs w:val="24"/>
+        </w:rPr>
+        <w:t>Wallrun</w:t>
+      </w:r>
+      <w:proofErr w:type="spellEnd"/>
+      <w:r>
+        <w:rPr>
+          <w:rFonts w:ascii="Arial" w:hAnsi="Arial" w:cs="Arial"/>
+          <w:sz w:val="24"/>
+          <w:szCs w:val="24"/>
+        </w:rPr>
+        <w:t xml:space="preserve"> mechanic to movement system</w:t>
+      </w:r>
+    </w:p>
+    <w:p>
+      <w:pPr>
+        <w:pStyle w:val="ListParagraph"/>
+        <w:numPr>
+          <w:ilvl w:val="3"/>
+          <w:numId w:val="4"/>
+        </w:numPr>
+        <w:spacing w:after="0" w:line="240" w:lineRule="auto"/>
+        <w:rPr>
+          <w:rFonts w:ascii="Arial" w:hAnsi="Arial" w:cs="Arial"/>
+          <w:sz w:val="24"/>
+          <w:szCs w:val="24"/>
+        </w:rPr>
+      </w:pPr>
+      <w:r>
+        <w:rPr>
+          <w:rFonts w:ascii="Arial" w:hAnsi="Arial" w:cs="Arial"/>
+          <w:sz w:val="24"/>
+          <w:szCs w:val="24"/>
+        </w:rPr>
         <w:lastRenderedPageBreak/>
-        <w:t>Linked to best times table(described above)</w:t>
+        <w:t>Attach to V</w:t>
+      </w:r>
+      <w:r>
+        <w:rPr>
+          <w:rFonts w:ascii="Arial" w:hAnsi="Arial" w:cs="Arial"/>
+          <w:sz w:val="24"/>
+          <w:szCs w:val="24"/>
+        </w:rPr>
+        <w:t>ertical surface</w:t>
+      </w:r>
+    </w:p>
+    <w:p>
+      <w:pPr>
+        <w:pStyle w:val="ListParagraph"/>
+        <w:numPr>
+          <w:ilvl w:val="3"/>
+          <w:numId w:val="4"/>
+        </w:numPr>
+        <w:spacing w:after="0" w:line="240" w:lineRule="auto"/>
+        <w:rPr>
+          <w:rFonts w:ascii="Arial" w:hAnsi="Arial" w:cs="Arial"/>
+          <w:sz w:val="24"/>
+          <w:szCs w:val="24"/>
+        </w:rPr>
+      </w:pPr>
+      <w:r>
+        <w:rPr>
+          <w:rFonts w:ascii="Arial" w:hAnsi="Arial" w:cs="Arial"/>
+          <w:sz w:val="24"/>
+          <w:szCs w:val="24"/>
+        </w:rPr>
+        <w:t>Move forward along surface while player is moving forward somewhat parallel to surface</w:t>
+      </w:r>
+    </w:p>
+    <w:p>
+      <w:pPr>
+        <w:pStyle w:val="ListParagraph"/>
+        <w:numPr>
+          <w:ilvl w:val="3"/>
+          <w:numId w:val="4"/>
+        </w:numPr>
+        <w:spacing w:after="0" w:line="240" w:lineRule="auto"/>
+        <w:rPr>
+          <w:rFonts w:ascii="Arial" w:hAnsi="Arial" w:cs="Arial"/>
+          <w:sz w:val="24"/>
+          <w:szCs w:val="24"/>
+        </w:rPr>
+      </w:pPr>
+      <w:r>
+        <w:rPr>
+          <w:rFonts w:ascii="Arial" w:hAnsi="Arial" w:cs="Arial"/>
+          <w:sz w:val="24"/>
+          <w:szCs w:val="24"/>
+        </w:rPr>
+        <w:t>Be able to jump off the wall</w:t>
+      </w:r>
+    </w:p>
+    <w:p>
+      <w:pPr>
+        <w:pStyle w:val="ListParagraph"/>
+        <w:numPr>
+          <w:ilvl w:val="3"/>
+          <w:numId w:val="4"/>
+        </w:numPr>
+        <w:spacing w:after="0" w:line="240" w:lineRule="auto"/>
+        <w:rPr>
+          <w:rFonts w:ascii="Arial" w:hAnsi="Arial" w:cs="Arial"/>
+          <w:sz w:val="24"/>
+          <w:szCs w:val="24"/>
+        </w:rPr>
+      </w:pPr>
+      <w:r>
+        <w:rPr>
+          <w:rFonts w:ascii="Arial" w:hAnsi="Arial" w:cs="Arial"/>
+          <w:sz w:val="24"/>
+          <w:szCs w:val="24"/>
+        </w:rPr>
+        <w:t>If player is moving away from the surface, detach from surface</w:t>
+      </w:r>
+      <w:r>
+        <w:rPr>
+          <w:rFonts w:ascii="Arial" w:hAnsi="Arial" w:cs="Arial"/>
+          <w:sz w:val="24"/>
+          <w:szCs w:val="24"/>
+        </w:rPr>
+        <w:t>.</w:t>
       </w:r>
     </w:p>
     <w:p>
@@ -1053,91 +2129,45 @@
         <w:pStyle w:val="ListParagraph"/>
         <w:numPr>
           <w:ilvl w:val="1"/>
-          <w:numId w:val="3"/>
-        </w:numPr>
-        <w:spacing w:after="0" w:line="240" w:lineRule="auto"/>
-        <w:rPr>
-          <w:rFonts w:ascii="Arial" w:hAnsi="Arial" w:cs="Arial"/>
-          <w:sz w:val="24"/>
-          <w:szCs w:val="24"/>
-        </w:rPr>
-      </w:pPr>
-      <w:r>
-        <w:rPr>
-          <w:rFonts w:ascii="Arial" w:hAnsi="Arial" w:cs="Arial"/>
-          <w:sz w:val="24"/>
-          <w:szCs w:val="24"/>
-        </w:rPr>
-        <w:t>Unity3D</w:t>
-      </w:r>
-    </w:p>
-    <w:p>
-      <w:pPr>
-        <w:pStyle w:val="ListParagraph"/>
-        <w:numPr>
-          <w:ilvl w:val="2"/>
-          <w:numId w:val="3"/>
-        </w:numPr>
-        <w:spacing w:after="0" w:line="240" w:lineRule="auto"/>
-        <w:rPr>
-          <w:rFonts w:ascii="Arial" w:hAnsi="Arial" w:cs="Arial"/>
-          <w:sz w:val="24"/>
-          <w:szCs w:val="24"/>
-        </w:rPr>
-      </w:pPr>
-      <w:r>
-        <w:rPr>
-          <w:rFonts w:ascii="Arial" w:hAnsi="Arial" w:cs="Arial"/>
-          <w:sz w:val="24"/>
-          <w:szCs w:val="24"/>
-        </w:rPr>
-        <w:t>One of two video game engines to choose from for this project</w:t>
-      </w:r>
-    </w:p>
-    <w:p>
-      <w:pPr>
-        <w:pStyle w:val="ListParagraph"/>
-        <w:numPr>
-          <w:ilvl w:val="2"/>
-          <w:numId w:val="3"/>
-        </w:numPr>
-        <w:spacing w:after="0" w:line="240" w:lineRule="auto"/>
-        <w:rPr>
-          <w:rFonts w:ascii="Arial" w:hAnsi="Arial" w:cs="Arial"/>
-          <w:sz w:val="24"/>
-          <w:szCs w:val="24"/>
-        </w:rPr>
-      </w:pPr>
-      <w:r>
-        <w:rPr>
-          <w:rFonts w:ascii="Arial" w:hAnsi="Arial" w:cs="Arial"/>
-          <w:sz w:val="24"/>
-          <w:szCs w:val="24"/>
-        </w:rPr>
-        <w:t>Most knowledgeable in</w:t>
-      </w:r>
-    </w:p>
-    <w:p>
-      <w:pPr>
-        <w:pStyle w:val="ListParagraph"/>
-        <w:numPr>
-          <w:ilvl w:val="2"/>
-          <w:numId w:val="3"/>
-        </w:numPr>
-        <w:spacing w:after="0" w:line="240" w:lineRule="auto"/>
-        <w:rPr>
-          <w:rFonts w:ascii="Arial" w:hAnsi="Arial" w:cs="Arial"/>
-          <w:sz w:val="24"/>
-          <w:szCs w:val="24"/>
-        </w:rPr>
-      </w:pPr>
-      <w:r>
-        <w:rPr>
-          <w:rFonts w:ascii="Arial" w:hAnsi="Arial" w:cs="Arial"/>
-          <w:sz w:val="24"/>
-          <w:szCs w:val="24"/>
-        </w:rPr>
-        <w:t>C# will be the programming language used</w:t>
+          <w:numId w:val="4"/>
+        </w:numPr>
+        <w:spacing w:after="0" w:line="240" w:lineRule="auto"/>
+        <w:rPr>
+          <w:rFonts w:ascii="Arial" w:hAnsi="Arial" w:cs="Arial"/>
+          <w:sz w:val="24"/>
+          <w:szCs w:val="24"/>
+        </w:rPr>
+      </w:pPr>
+      <w:r>
+        <w:rPr>
+          <w:rFonts w:ascii="Arial" w:hAnsi="Arial" w:cs="Arial"/>
+          <w:sz w:val="24"/>
+          <w:szCs w:val="24"/>
+        </w:rPr>
+        <w:t>Start creating server</w:t>
+      </w:r>
+    </w:p>
+    <w:p>
+      <w:pPr>
+        <w:pStyle w:val="ListParagraph"/>
+        <w:numPr>
+          <w:ilvl w:val="2"/>
+          <w:numId w:val="4"/>
+        </w:numPr>
+        <w:spacing w:after="0" w:line="240" w:lineRule="auto"/>
+        <w:rPr>
+          <w:rFonts w:ascii="Arial" w:hAnsi="Arial" w:cs="Arial"/>
+          <w:sz w:val="24"/>
+          <w:szCs w:val="24"/>
+        </w:rPr>
+      </w:pPr>
+      <w:r>
+        <w:rPr>
+          <w:rFonts w:ascii="Arial" w:hAnsi="Arial" w:cs="Arial"/>
+          <w:sz w:val="24"/>
+          <w:szCs w:val="24"/>
+        </w:rPr>
+        <w:t>Create test code with engine to test communication and data sharing with server</w:t>
       </w:r>
     </w:p>
     <w:p>
@@ -1145,91 +2175,45 @@
         <w:pStyle w:val="ListParagraph"/>
         <w:numPr>
           <w:ilvl w:val="1"/>
-          <w:numId w:val="3"/>
-        </w:numPr>
-        <w:spacing w:after="0" w:line="240" w:lineRule="auto"/>
-        <w:rPr>
-          <w:rFonts w:ascii="Arial" w:hAnsi="Arial" w:cs="Arial"/>
-          <w:sz w:val="24"/>
-          <w:szCs w:val="24"/>
-        </w:rPr>
-      </w:pPr>
-      <w:r>
-        <w:rPr>
-          <w:rFonts w:ascii="Arial" w:hAnsi="Arial" w:cs="Arial"/>
-          <w:sz w:val="24"/>
-          <w:szCs w:val="24"/>
-        </w:rPr>
-        <w:t>Unreal Engine 4</w:t>
-      </w:r>
-    </w:p>
-    <w:p>
-      <w:pPr>
-        <w:pStyle w:val="ListParagraph"/>
-        <w:numPr>
-          <w:ilvl w:val="2"/>
-          <w:numId w:val="3"/>
-        </w:numPr>
-        <w:spacing w:after="0" w:line="240" w:lineRule="auto"/>
-        <w:rPr>
-          <w:rFonts w:ascii="Arial" w:hAnsi="Arial" w:cs="Arial"/>
-          <w:sz w:val="24"/>
-          <w:szCs w:val="24"/>
-        </w:rPr>
-      </w:pPr>
-      <w:r>
-        <w:rPr>
-          <w:rFonts w:ascii="Arial" w:hAnsi="Arial" w:cs="Arial"/>
-          <w:sz w:val="24"/>
-          <w:szCs w:val="24"/>
-        </w:rPr>
-        <w:t>One of two video game engines to choose from for this project</w:t>
-      </w:r>
-    </w:p>
-    <w:p>
-      <w:pPr>
-        <w:pStyle w:val="ListParagraph"/>
-        <w:numPr>
-          <w:ilvl w:val="2"/>
-          <w:numId w:val="3"/>
-        </w:numPr>
-        <w:spacing w:after="0" w:line="240" w:lineRule="auto"/>
-        <w:rPr>
-          <w:rFonts w:ascii="Arial" w:hAnsi="Arial" w:cs="Arial"/>
-          <w:sz w:val="24"/>
-          <w:szCs w:val="24"/>
-        </w:rPr>
-      </w:pPr>
-      <w:r>
-        <w:rPr>
-          <w:rFonts w:ascii="Arial" w:hAnsi="Arial" w:cs="Arial"/>
-          <w:sz w:val="24"/>
-          <w:szCs w:val="24"/>
-        </w:rPr>
-        <w:t>Research will be necessary for use and coding</w:t>
-      </w:r>
-    </w:p>
-    <w:p>
-      <w:pPr>
-        <w:pStyle w:val="ListParagraph"/>
-        <w:numPr>
-          <w:ilvl w:val="2"/>
-          <w:numId w:val="3"/>
-        </w:numPr>
-        <w:spacing w:after="0" w:line="240" w:lineRule="auto"/>
-        <w:rPr>
-          <w:rFonts w:ascii="Arial" w:hAnsi="Arial" w:cs="Arial"/>
-          <w:sz w:val="24"/>
-          <w:szCs w:val="24"/>
-        </w:rPr>
-      </w:pPr>
-      <w:r>
-        <w:rPr>
-          <w:rFonts w:ascii="Arial" w:hAnsi="Arial" w:cs="Arial"/>
-          <w:sz w:val="24"/>
-          <w:szCs w:val="24"/>
-        </w:rPr>
-        <w:t>Least knowledgeable in</w:t>
+          <w:numId w:val="4"/>
+        </w:numPr>
+        <w:spacing w:after="0" w:line="240" w:lineRule="auto"/>
+        <w:rPr>
+          <w:rFonts w:ascii="Arial" w:hAnsi="Arial" w:cs="Arial"/>
+          <w:sz w:val="24"/>
+          <w:szCs w:val="24"/>
+        </w:rPr>
+      </w:pPr>
+      <w:r>
+        <w:rPr>
+          <w:rFonts w:ascii="Arial" w:hAnsi="Arial" w:cs="Arial"/>
+          <w:sz w:val="24"/>
+          <w:szCs w:val="24"/>
+        </w:rPr>
+        <w:t>Create Relational Diagrams for the database</w:t>
+      </w:r>
+    </w:p>
+    <w:p>
+      <w:pPr>
+        <w:pStyle w:val="ListParagraph"/>
+        <w:numPr>
+          <w:ilvl w:val="0"/>
+          <w:numId w:val="4"/>
+        </w:numPr>
+        <w:spacing w:after="0" w:line="240" w:lineRule="auto"/>
+        <w:rPr>
+          <w:rFonts w:ascii="Arial" w:hAnsi="Arial" w:cs="Arial"/>
+          <w:sz w:val="24"/>
+          <w:szCs w:val="24"/>
+        </w:rPr>
+      </w:pPr>
+      <w:r>
+        <w:rPr>
+          <w:rFonts w:ascii="Arial" w:hAnsi="Arial" w:cs="Arial"/>
+          <w:sz w:val="24"/>
+          <w:szCs w:val="24"/>
+        </w:rPr>
+        <w:t>Sprint 3</w:t>
       </w:r>
     </w:p>
     <w:p>
@@ -1237,53 +2221,22 @@
         <w:pStyle w:val="ListParagraph"/>
         <w:numPr>
           <w:ilvl w:val="1"/>
-          <w:numId w:val="3"/>
-        </w:numPr>
-        <w:spacing w:after="0" w:line="240" w:lineRule="auto"/>
-        <w:rPr>
-          <w:rFonts w:ascii="Arial" w:hAnsi="Arial" w:cs="Arial"/>
-          <w:sz w:val="24"/>
-          <w:szCs w:val="24"/>
-        </w:rPr>
-      </w:pPr>
-      <w:r>
-        <w:rPr>
-          <w:rFonts w:ascii="Arial" w:hAnsi="Arial" w:cs="Arial"/>
-          <w:sz w:val="24"/>
-          <w:szCs w:val="24"/>
-        </w:rPr>
-        <w:t>Blender</w:t>
-      </w:r>
-    </w:p>
-    <w:p>
-      <w:pPr>
-        <w:pStyle w:val="ListParagraph"/>
-        <w:numPr>
-          <w:ilvl w:val="2"/>
-          <w:numId w:val="3"/>
-        </w:numPr>
-        <w:spacing w:after="0" w:line="240" w:lineRule="auto"/>
-        <w:rPr>
-          <w:rFonts w:ascii="Arial" w:hAnsi="Arial" w:cs="Arial"/>
-          <w:sz w:val="24"/>
-          <w:szCs w:val="24"/>
-        </w:rPr>
-      </w:pPr>
-      <w:r>
-        <w:rPr>
-          <w:rFonts w:ascii="Arial" w:hAnsi="Arial" w:cs="Arial"/>
-          <w:sz w:val="24"/>
-          <w:szCs w:val="24"/>
-        </w:rPr>
-        <w:t xml:space="preserve">3D modeling program to be used for creating 3D assets to </w:t>
-      </w:r>
-      <w:r>
-        <w:rPr>
-          <w:rFonts w:ascii="Arial" w:hAnsi="Arial" w:cs="Arial"/>
-          <w:sz w:val="24"/>
-          <w:szCs w:val="24"/>
-        </w:rPr>
-        <w:t>export to chosen 3D game engine</w:t>
+          <w:numId w:val="4"/>
+        </w:numPr>
+        <w:spacing w:after="0" w:line="240" w:lineRule="auto"/>
+        <w:rPr>
+          <w:rFonts w:ascii="Arial" w:hAnsi="Arial" w:cs="Arial"/>
+          <w:sz w:val="24"/>
+          <w:szCs w:val="24"/>
+        </w:rPr>
+      </w:pPr>
+      <w:r>
+        <w:rPr>
+          <w:rFonts w:ascii="Arial" w:hAnsi="Arial" w:cs="Arial"/>
+          <w:sz w:val="24"/>
+          <w:szCs w:val="24"/>
+        </w:rPr>
+        <w:t>Troubleshoot Movement System further</w:t>
       </w:r>
     </w:p>
     <w:p>
@@ -1291,57 +2244,22 @@
         <w:pStyle w:val="ListParagraph"/>
         <w:numPr>
           <w:ilvl w:val="1"/>
-          <w:numId w:val="3"/>
-        </w:numPr>
-        <w:spacing w:after="0" w:line="240" w:lineRule="auto"/>
-        <w:rPr>
-          <w:rFonts w:ascii="Arial" w:hAnsi="Arial" w:cs="Arial"/>
-          <w:sz w:val="24"/>
-          <w:szCs w:val="24"/>
-        </w:rPr>
-      </w:pPr>
-      <w:proofErr w:type="spellStart"/>
-      <w:r>
-        <w:rPr>
-          <w:rFonts w:ascii="Arial" w:hAnsi="Arial" w:cs="Arial"/>
-          <w:sz w:val="24"/>
-          <w:szCs w:val="24"/>
-        </w:rPr>
-        <w:t>GarageBand</w:t>
-      </w:r>
-      <w:proofErr w:type="spellEnd"/>
-    </w:p>
-    <w:p>
-      <w:pPr>
-        <w:pStyle w:val="ListParagraph"/>
-        <w:numPr>
-          <w:ilvl w:val="2"/>
-          <w:numId w:val="3"/>
-        </w:numPr>
-        <w:spacing w:after="0" w:line="240" w:lineRule="auto"/>
-        <w:rPr>
-          <w:rFonts w:ascii="Arial" w:hAnsi="Arial" w:cs="Arial"/>
-          <w:sz w:val="24"/>
-          <w:szCs w:val="24"/>
-        </w:rPr>
-      </w:pPr>
-      <w:proofErr w:type="spellStart"/>
-      <w:r>
-        <w:rPr>
-          <w:rFonts w:ascii="Arial" w:hAnsi="Arial" w:cs="Arial"/>
-          <w:sz w:val="24"/>
-          <w:szCs w:val="24"/>
-        </w:rPr>
-        <w:t>iOS</w:t>
-      </w:r>
-      <w:proofErr w:type="spellEnd"/>
-      <w:r>
-        <w:rPr>
-          <w:rFonts w:ascii="Arial" w:hAnsi="Arial" w:cs="Arial"/>
-          <w:sz w:val="24"/>
-          <w:szCs w:val="24"/>
-        </w:rPr>
-        <w:t xml:space="preserve"> mobile app for creating and editing music</w:t>
+          <w:numId w:val="4"/>
+        </w:numPr>
+        <w:spacing w:after="0" w:line="240" w:lineRule="auto"/>
+        <w:rPr>
+          <w:rFonts w:ascii="Arial" w:hAnsi="Arial" w:cs="Arial"/>
+          <w:sz w:val="24"/>
+          <w:szCs w:val="24"/>
+        </w:rPr>
+      </w:pPr>
+      <w:r>
+        <w:rPr>
+          <w:rFonts w:ascii="Arial" w:hAnsi="Arial" w:cs="Arial"/>
+          <w:sz w:val="24"/>
+          <w:szCs w:val="24"/>
+        </w:rPr>
+        <w:t>Create 5 basic levels</w:t>
       </w:r>
     </w:p>
     <w:p>
@@ -1349,45 +2267,114 @@
         <w:pStyle w:val="ListParagraph"/>
         <w:numPr>
           <w:ilvl w:val="1"/>
-          <w:numId w:val="3"/>
-        </w:numPr>
-        <w:spacing w:after="0" w:line="240" w:lineRule="auto"/>
-        <w:rPr>
-          <w:rFonts w:ascii="Arial" w:hAnsi="Arial" w:cs="Arial"/>
-          <w:sz w:val="24"/>
-          <w:szCs w:val="24"/>
-        </w:rPr>
-      </w:pPr>
-      <w:r>
-        <w:rPr>
-          <w:rFonts w:ascii="Arial" w:hAnsi="Arial" w:cs="Arial"/>
-          <w:sz w:val="24"/>
-          <w:szCs w:val="24"/>
-        </w:rPr>
-        <w:t>GIMP</w:t>
-      </w:r>
-    </w:p>
-    <w:p>
-      <w:pPr>
-        <w:pStyle w:val="ListParagraph"/>
-        <w:numPr>
-          <w:ilvl w:val="2"/>
-          <w:numId w:val="3"/>
-        </w:numPr>
-        <w:spacing w:after="0" w:line="240" w:lineRule="auto"/>
-        <w:rPr>
-          <w:rFonts w:ascii="Arial" w:hAnsi="Arial" w:cs="Arial"/>
-          <w:sz w:val="24"/>
-          <w:szCs w:val="24"/>
-        </w:rPr>
-      </w:pPr>
-      <w:r>
-        <w:rPr>
-          <w:rFonts w:ascii="Arial" w:hAnsi="Arial" w:cs="Arial"/>
-          <w:sz w:val="24"/>
-          <w:szCs w:val="24"/>
-        </w:rPr>
-        <w:t>Image creation and editing program for creating 2D art assets</w:t>
+          <w:numId w:val="4"/>
+        </w:numPr>
+        <w:spacing w:after="0" w:line="240" w:lineRule="auto"/>
+        <w:rPr>
+          <w:rFonts w:ascii="Arial" w:hAnsi="Arial" w:cs="Arial"/>
+          <w:sz w:val="24"/>
+          <w:szCs w:val="24"/>
+        </w:rPr>
+      </w:pPr>
+      <w:r>
+        <w:rPr>
+          <w:rFonts w:ascii="Arial" w:hAnsi="Arial" w:cs="Arial"/>
+          <w:sz w:val="24"/>
+          <w:szCs w:val="24"/>
+        </w:rPr>
+        <w:t>Create Hazards</w:t>
+      </w:r>
+    </w:p>
+    <w:p>
+      <w:pPr>
+        <w:pStyle w:val="ListParagraph"/>
+        <w:numPr>
+          <w:ilvl w:val="2"/>
+          <w:numId w:val="4"/>
+        </w:numPr>
+        <w:spacing w:after="0" w:line="240" w:lineRule="auto"/>
+        <w:rPr>
+          <w:rFonts w:ascii="Arial" w:hAnsi="Arial" w:cs="Arial"/>
+          <w:sz w:val="24"/>
+          <w:szCs w:val="24"/>
+        </w:rPr>
+      </w:pPr>
+      <w:r>
+        <w:rPr>
+          <w:rFonts w:ascii="Arial" w:hAnsi="Arial" w:cs="Arial"/>
+          <w:sz w:val="24"/>
+          <w:szCs w:val="24"/>
+        </w:rPr>
+        <w:t>Blades</w:t>
+      </w:r>
+    </w:p>
+    <w:p>
+      <w:pPr>
+        <w:pStyle w:val="ListParagraph"/>
+        <w:numPr>
+          <w:ilvl w:val="2"/>
+          <w:numId w:val="4"/>
+        </w:numPr>
+        <w:spacing w:after="0" w:line="240" w:lineRule="auto"/>
+        <w:rPr>
+          <w:rFonts w:ascii="Arial" w:hAnsi="Arial" w:cs="Arial"/>
+          <w:sz w:val="24"/>
+          <w:szCs w:val="24"/>
+        </w:rPr>
+      </w:pPr>
+      <w:r>
+        <w:rPr>
+          <w:rFonts w:ascii="Arial" w:hAnsi="Arial" w:cs="Arial"/>
+          <w:sz w:val="24"/>
+          <w:szCs w:val="24"/>
+        </w:rPr>
+        <w:t>Projectiles</w:t>
+      </w:r>
+    </w:p>
+    <w:p>
+      <w:pPr>
+        <w:pStyle w:val="ListParagraph"/>
+        <w:numPr>
+          <w:ilvl w:val="2"/>
+          <w:numId w:val="4"/>
+        </w:numPr>
+        <w:spacing w:after="0" w:line="240" w:lineRule="auto"/>
+        <w:rPr>
+          <w:rFonts w:ascii="Arial" w:hAnsi="Arial" w:cs="Arial"/>
+          <w:sz w:val="24"/>
+          <w:szCs w:val="24"/>
+        </w:rPr>
+      </w:pPr>
+      <w:r>
+        <w:rPr>
+          <w:rFonts w:ascii="Arial" w:hAnsi="Arial" w:cs="Arial"/>
+          <w:sz w:val="24"/>
+          <w:szCs w:val="24"/>
+        </w:rPr>
+        <w:t>Pits</w:t>
+      </w:r>
+    </w:p>
+    <w:p>
+      <w:pPr>
+        <w:pStyle w:val="ListParagraph"/>
+        <w:numPr>
+          <w:ilvl w:val="2"/>
+          <w:numId w:val="4"/>
+        </w:numPr>
+        <w:spacing w:after="0" w:line="240" w:lineRule="auto"/>
+        <w:rPr>
+          <w:rFonts w:ascii="Arial" w:hAnsi="Arial" w:cs="Arial"/>
+          <w:sz w:val="24"/>
+          <w:szCs w:val="24"/>
+        </w:rPr>
+      </w:pPr>
+      <w:r>
+        <w:rPr>
+          <w:rFonts w:ascii="Arial" w:hAnsi="Arial" w:cs="Arial"/>
+          <w:sz w:val="24"/>
+          <w:szCs w:val="24"/>
+        </w:rPr>
+        <w:t>Kill Walls</w:t>
       </w:r>
     </w:p>
     <w:p>
@@ -1395,48 +2382,633 @@
         <w:pStyle w:val="ListParagraph"/>
         <w:numPr>
           <w:ilvl w:val="1"/>
-          <w:numId w:val="3"/>
-        </w:numPr>
-        <w:spacing w:after="0" w:line="240" w:lineRule="auto"/>
-        <w:rPr>
-          <w:rFonts w:ascii="Arial" w:hAnsi="Arial" w:cs="Arial"/>
-          <w:sz w:val="24"/>
-          <w:szCs w:val="24"/>
-        </w:rPr>
-      </w:pPr>
-      <w:proofErr w:type="spellStart"/>
-      <w:r>
-        <w:rPr>
-          <w:rFonts w:ascii="Arial" w:hAnsi="Arial" w:cs="Arial"/>
-          <w:sz w:val="24"/>
-          <w:szCs w:val="24"/>
-        </w:rPr>
-        <w:t>GitHub</w:t>
-      </w:r>
-      <w:proofErr w:type="spellEnd"/>
-    </w:p>
-    <w:p>
-      <w:pPr>
-        <w:pStyle w:val="ListParagraph"/>
-        <w:numPr>
-          <w:ilvl w:val="2"/>
-          <w:numId w:val="3"/>
-        </w:numPr>
-        <w:spacing w:after="0" w:line="240" w:lineRule="auto"/>
-        <w:rPr>
-          <w:rFonts w:ascii="Arial" w:hAnsi="Arial" w:cs="Arial"/>
-          <w:sz w:val="24"/>
-          <w:szCs w:val="24"/>
-        </w:rPr>
-      </w:pPr>
-      <w:r>
-        <w:rPr>
-          <w:rFonts w:ascii="Arial" w:hAnsi="Arial" w:cs="Arial"/>
-          <w:sz w:val="24"/>
-          <w:szCs w:val="24"/>
-        </w:rPr>
-        <w:t>Version control program to be used when creating the game and server</w:t>
-      </w:r>
+          <w:numId w:val="4"/>
+        </w:numPr>
+        <w:spacing w:after="0" w:line="240" w:lineRule="auto"/>
+        <w:rPr>
+          <w:rFonts w:ascii="Arial" w:hAnsi="Arial" w:cs="Arial"/>
+          <w:sz w:val="24"/>
+          <w:szCs w:val="24"/>
+        </w:rPr>
+      </w:pPr>
+      <w:r>
+        <w:rPr>
+          <w:rFonts w:ascii="Arial" w:hAnsi="Arial" w:cs="Arial"/>
+          <w:sz w:val="24"/>
+          <w:szCs w:val="24"/>
+        </w:rPr>
+        <w:t>Have it so the game can now communicate to the configured server.</w:t>
+      </w:r>
+    </w:p>
+    <w:p>
+      <w:pPr>
+        <w:pStyle w:val="ListParagraph"/>
+        <w:numPr>
+          <w:ilvl w:val="1"/>
+          <w:numId w:val="4"/>
+        </w:numPr>
+        <w:spacing w:after="0" w:line="240" w:lineRule="auto"/>
+        <w:rPr>
+          <w:rFonts w:ascii="Arial" w:hAnsi="Arial" w:cs="Arial"/>
+          <w:sz w:val="24"/>
+          <w:szCs w:val="24"/>
+        </w:rPr>
+      </w:pPr>
+      <w:r>
+        <w:rPr>
+          <w:rFonts w:ascii="Arial" w:hAnsi="Arial" w:cs="Arial"/>
+          <w:sz w:val="24"/>
+          <w:szCs w:val="24"/>
+        </w:rPr>
+        <w:t>Create Database</w:t>
+      </w:r>
+    </w:p>
+    <w:p>
+      <w:pPr>
+        <w:pStyle w:val="ListParagraph"/>
+        <w:numPr>
+          <w:ilvl w:val="0"/>
+          <w:numId w:val="4"/>
+        </w:numPr>
+        <w:spacing w:after="0" w:line="240" w:lineRule="auto"/>
+        <w:rPr>
+          <w:rFonts w:ascii="Arial" w:hAnsi="Arial" w:cs="Arial"/>
+          <w:sz w:val="24"/>
+          <w:szCs w:val="24"/>
+        </w:rPr>
+      </w:pPr>
+      <w:r>
+        <w:rPr>
+          <w:rFonts w:ascii="Arial" w:hAnsi="Arial" w:cs="Arial"/>
+          <w:sz w:val="24"/>
+          <w:szCs w:val="24"/>
+        </w:rPr>
+        <w:t>Sprint 4</w:t>
+      </w:r>
+    </w:p>
+    <w:p>
+      <w:pPr>
+        <w:pStyle w:val="ListParagraph"/>
+        <w:numPr>
+          <w:ilvl w:val="1"/>
+          <w:numId w:val="4"/>
+        </w:numPr>
+        <w:spacing w:after="0" w:line="240" w:lineRule="auto"/>
+        <w:rPr>
+          <w:rFonts w:ascii="Arial" w:hAnsi="Arial" w:cs="Arial"/>
+          <w:sz w:val="24"/>
+          <w:szCs w:val="24"/>
+        </w:rPr>
+      </w:pPr>
+      <w:r>
+        <w:rPr>
+          <w:rFonts w:ascii="Arial" w:hAnsi="Arial" w:cs="Arial"/>
+          <w:sz w:val="24"/>
+          <w:szCs w:val="24"/>
+        </w:rPr>
+        <w:t>Create Level Editor</w:t>
+      </w:r>
+    </w:p>
+    <w:p>
+      <w:pPr>
+        <w:pStyle w:val="ListParagraph"/>
+        <w:numPr>
+          <w:ilvl w:val="2"/>
+          <w:numId w:val="4"/>
+        </w:numPr>
+        <w:spacing w:after="0" w:line="240" w:lineRule="auto"/>
+        <w:rPr>
+          <w:rFonts w:ascii="Arial" w:hAnsi="Arial" w:cs="Arial"/>
+          <w:sz w:val="24"/>
+          <w:szCs w:val="24"/>
+        </w:rPr>
+      </w:pPr>
+      <w:r>
+        <w:rPr>
+          <w:rFonts w:ascii="Arial" w:hAnsi="Arial" w:cs="Arial"/>
+          <w:sz w:val="24"/>
+          <w:szCs w:val="24"/>
+        </w:rPr>
+        <w:t>Objects</w:t>
+      </w:r>
+    </w:p>
+    <w:p>
+      <w:pPr>
+        <w:pStyle w:val="ListParagraph"/>
+        <w:numPr>
+          <w:ilvl w:val="3"/>
+          <w:numId w:val="4"/>
+        </w:numPr>
+        <w:spacing w:after="0" w:line="240" w:lineRule="auto"/>
+        <w:rPr>
+          <w:rFonts w:ascii="Arial" w:hAnsi="Arial" w:cs="Arial"/>
+          <w:sz w:val="24"/>
+          <w:szCs w:val="24"/>
+        </w:rPr>
+      </w:pPr>
+      <w:r>
+        <w:rPr>
+          <w:rFonts w:ascii="Arial" w:hAnsi="Arial" w:cs="Arial"/>
+          <w:sz w:val="24"/>
+          <w:szCs w:val="24"/>
+        </w:rPr>
+        <w:t>Obstacle/Ground/Wall</w:t>
+      </w:r>
+    </w:p>
+    <w:p>
+      <w:pPr>
+        <w:pStyle w:val="ListParagraph"/>
+        <w:numPr>
+          <w:ilvl w:val="3"/>
+          <w:numId w:val="4"/>
+        </w:numPr>
+        <w:spacing w:after="0" w:line="240" w:lineRule="auto"/>
+        <w:rPr>
+          <w:rFonts w:ascii="Arial" w:hAnsi="Arial" w:cs="Arial"/>
+          <w:sz w:val="24"/>
+          <w:szCs w:val="24"/>
+        </w:rPr>
+      </w:pPr>
+      <w:r>
+        <w:rPr>
+          <w:rFonts w:ascii="Arial" w:hAnsi="Arial" w:cs="Arial"/>
+          <w:sz w:val="24"/>
+          <w:szCs w:val="24"/>
+        </w:rPr>
+        <w:t>Be able to spawn objects from a list</w:t>
+      </w:r>
+    </w:p>
+    <w:p>
+      <w:pPr>
+        <w:pStyle w:val="ListParagraph"/>
+        <w:numPr>
+          <w:ilvl w:val="3"/>
+          <w:numId w:val="4"/>
+        </w:numPr>
+        <w:spacing w:after="0" w:line="240" w:lineRule="auto"/>
+        <w:rPr>
+          <w:rFonts w:ascii="Arial" w:hAnsi="Arial" w:cs="Arial"/>
+          <w:sz w:val="24"/>
+          <w:szCs w:val="24"/>
+        </w:rPr>
+      </w:pPr>
+      <w:r>
+        <w:rPr>
+          <w:rFonts w:ascii="Arial" w:hAnsi="Arial" w:cs="Arial"/>
+          <w:sz w:val="24"/>
+          <w:szCs w:val="24"/>
+        </w:rPr>
+        <w:t>Be able to edit object properties</w:t>
+      </w:r>
+    </w:p>
+    <w:p>
+      <w:pPr>
+        <w:pStyle w:val="ListParagraph"/>
+        <w:numPr>
+          <w:ilvl w:val="4"/>
+          <w:numId w:val="4"/>
+        </w:numPr>
+        <w:spacing w:after="0" w:line="240" w:lineRule="auto"/>
+        <w:rPr>
+          <w:rFonts w:ascii="Arial" w:hAnsi="Arial" w:cs="Arial"/>
+          <w:sz w:val="24"/>
+          <w:szCs w:val="24"/>
+        </w:rPr>
+      </w:pPr>
+      <w:r>
+        <w:rPr>
+          <w:rFonts w:ascii="Arial" w:hAnsi="Arial" w:cs="Arial"/>
+          <w:sz w:val="24"/>
+          <w:szCs w:val="24"/>
+        </w:rPr>
+        <w:t>Size</w:t>
+      </w:r>
+    </w:p>
+    <w:p>
+      <w:pPr>
+        <w:pStyle w:val="ListParagraph"/>
+        <w:numPr>
+          <w:ilvl w:val="4"/>
+          <w:numId w:val="4"/>
+        </w:numPr>
+        <w:spacing w:after="0" w:line="240" w:lineRule="auto"/>
+        <w:rPr>
+          <w:rFonts w:ascii="Arial" w:hAnsi="Arial" w:cs="Arial"/>
+          <w:sz w:val="24"/>
+          <w:szCs w:val="24"/>
+        </w:rPr>
+      </w:pPr>
+      <w:r>
+        <w:rPr>
+          <w:rFonts w:ascii="Arial" w:hAnsi="Arial" w:cs="Arial"/>
+          <w:sz w:val="24"/>
+          <w:szCs w:val="24"/>
+        </w:rPr>
+        <w:t>Rotation</w:t>
+      </w:r>
+    </w:p>
+    <w:p>
+      <w:pPr>
+        <w:pStyle w:val="ListParagraph"/>
+        <w:numPr>
+          <w:ilvl w:val="4"/>
+          <w:numId w:val="4"/>
+        </w:numPr>
+        <w:spacing w:after="0" w:line="240" w:lineRule="auto"/>
+        <w:rPr>
+          <w:rFonts w:ascii="Arial" w:hAnsi="Arial" w:cs="Arial"/>
+          <w:sz w:val="24"/>
+          <w:szCs w:val="24"/>
+        </w:rPr>
+      </w:pPr>
+      <w:r>
+        <w:rPr>
+          <w:rFonts w:ascii="Arial" w:hAnsi="Arial" w:cs="Arial"/>
+          <w:sz w:val="24"/>
+          <w:szCs w:val="24"/>
+        </w:rPr>
+        <w:t>Position</w:t>
+      </w:r>
+    </w:p>
+    <w:p>
+      <w:pPr>
+        <w:pStyle w:val="ListParagraph"/>
+        <w:numPr>
+          <w:ilvl w:val="3"/>
+          <w:numId w:val="4"/>
+        </w:numPr>
+        <w:spacing w:after="0" w:line="240" w:lineRule="auto"/>
+        <w:rPr>
+          <w:rFonts w:ascii="Arial" w:hAnsi="Arial" w:cs="Arial"/>
+          <w:sz w:val="24"/>
+          <w:szCs w:val="24"/>
+        </w:rPr>
+      </w:pPr>
+      <w:r>
+        <w:rPr>
+          <w:rFonts w:ascii="Arial" w:hAnsi="Arial" w:cs="Arial"/>
+          <w:sz w:val="24"/>
+          <w:szCs w:val="24"/>
+        </w:rPr>
+        <w:t>Be able to change color</w:t>
+      </w:r>
+    </w:p>
+    <w:p>
+      <w:pPr>
+        <w:pStyle w:val="ListParagraph"/>
+        <w:numPr>
+          <w:ilvl w:val="2"/>
+          <w:numId w:val="4"/>
+        </w:numPr>
+        <w:spacing w:after="0" w:line="240" w:lineRule="auto"/>
+        <w:rPr>
+          <w:rFonts w:ascii="Arial" w:hAnsi="Arial" w:cs="Arial"/>
+          <w:sz w:val="24"/>
+          <w:szCs w:val="24"/>
+        </w:rPr>
+      </w:pPr>
+      <w:r>
+        <w:rPr>
+          <w:rFonts w:ascii="Arial" w:hAnsi="Arial" w:cs="Arial"/>
+          <w:sz w:val="24"/>
+          <w:szCs w:val="24"/>
+        </w:rPr>
+        <w:t>Set Player Spawn Point</w:t>
+      </w:r>
+    </w:p>
+    <w:p>
+      <w:pPr>
+        <w:pStyle w:val="ListParagraph"/>
+        <w:numPr>
+          <w:ilvl w:val="2"/>
+          <w:numId w:val="4"/>
+        </w:numPr>
+        <w:spacing w:after="0" w:line="240" w:lineRule="auto"/>
+        <w:rPr>
+          <w:rFonts w:ascii="Arial" w:hAnsi="Arial" w:cs="Arial"/>
+          <w:sz w:val="24"/>
+          <w:szCs w:val="24"/>
+        </w:rPr>
+      </w:pPr>
+      <w:r>
+        <w:rPr>
+          <w:rFonts w:ascii="Arial" w:hAnsi="Arial" w:cs="Arial"/>
+          <w:sz w:val="24"/>
+          <w:szCs w:val="24"/>
+        </w:rPr>
+        <w:t>Set Level End Point</w:t>
+      </w:r>
+    </w:p>
+    <w:p>
+      <w:pPr>
+        <w:pStyle w:val="ListParagraph"/>
+        <w:numPr>
+          <w:ilvl w:val="2"/>
+          <w:numId w:val="4"/>
+        </w:numPr>
+        <w:spacing w:after="0" w:line="240" w:lineRule="auto"/>
+        <w:rPr>
+          <w:rFonts w:ascii="Arial" w:hAnsi="Arial" w:cs="Arial"/>
+          <w:sz w:val="24"/>
+          <w:szCs w:val="24"/>
+        </w:rPr>
+      </w:pPr>
+      <w:r>
+        <w:rPr>
+          <w:rFonts w:ascii="Arial" w:hAnsi="Arial" w:cs="Arial"/>
+          <w:sz w:val="24"/>
+          <w:szCs w:val="24"/>
+        </w:rPr>
+        <w:t>Be able to Save level</w:t>
+      </w:r>
+    </w:p>
+    <w:p>
+      <w:pPr>
+        <w:pStyle w:val="ListParagraph"/>
+        <w:numPr>
+          <w:ilvl w:val="2"/>
+          <w:numId w:val="4"/>
+        </w:numPr>
+        <w:spacing w:after="0" w:line="240" w:lineRule="auto"/>
+        <w:rPr>
+          <w:rFonts w:ascii="Arial" w:hAnsi="Arial" w:cs="Arial"/>
+          <w:sz w:val="24"/>
+          <w:szCs w:val="24"/>
+        </w:rPr>
+      </w:pPr>
+      <w:r>
+        <w:rPr>
+          <w:rFonts w:ascii="Arial" w:hAnsi="Arial" w:cs="Arial"/>
+          <w:sz w:val="24"/>
+          <w:szCs w:val="24"/>
+        </w:rPr>
+        <w:t>Be able to Name Level</w:t>
+      </w:r>
+    </w:p>
+    <w:p>
+      <w:pPr>
+        <w:pStyle w:val="ListParagraph"/>
+        <w:numPr>
+          <w:ilvl w:val="1"/>
+          <w:numId w:val="4"/>
+        </w:numPr>
+        <w:spacing w:after="0" w:line="240" w:lineRule="auto"/>
+        <w:rPr>
+          <w:rFonts w:ascii="Arial" w:hAnsi="Arial" w:cs="Arial"/>
+          <w:sz w:val="24"/>
+          <w:szCs w:val="24"/>
+        </w:rPr>
+      </w:pPr>
+      <w:r>
+        <w:rPr>
+          <w:rFonts w:ascii="Arial" w:hAnsi="Arial" w:cs="Arial"/>
+          <w:sz w:val="24"/>
+          <w:szCs w:val="24"/>
+        </w:rPr>
+        <w:t>Upload Level Information to the Server</w:t>
+      </w:r>
+    </w:p>
+    <w:p>
+      <w:pPr>
+        <w:pStyle w:val="ListParagraph"/>
+        <w:numPr>
+          <w:ilvl w:val="2"/>
+          <w:numId w:val="4"/>
+        </w:numPr>
+        <w:spacing w:after="0" w:line="240" w:lineRule="auto"/>
+        <w:rPr>
+          <w:rFonts w:ascii="Arial" w:hAnsi="Arial" w:cs="Arial"/>
+          <w:sz w:val="24"/>
+          <w:szCs w:val="24"/>
+        </w:rPr>
+      </w:pPr>
+      <w:r>
+        <w:rPr>
+          <w:rFonts w:ascii="Arial" w:hAnsi="Arial" w:cs="Arial"/>
+          <w:sz w:val="24"/>
+          <w:szCs w:val="24"/>
+        </w:rPr>
+        <w:t>Name</w:t>
+      </w:r>
+    </w:p>
+    <w:p>
+      <w:pPr>
+        <w:pStyle w:val="ListParagraph"/>
+        <w:numPr>
+          <w:ilvl w:val="2"/>
+          <w:numId w:val="4"/>
+        </w:numPr>
+        <w:spacing w:after="0" w:line="240" w:lineRule="auto"/>
+        <w:rPr>
+          <w:rFonts w:ascii="Arial" w:hAnsi="Arial" w:cs="Arial"/>
+          <w:sz w:val="24"/>
+          <w:szCs w:val="24"/>
+        </w:rPr>
+      </w:pPr>
+      <w:r>
+        <w:rPr>
+          <w:rFonts w:ascii="Arial" w:hAnsi="Arial" w:cs="Arial"/>
+          <w:sz w:val="24"/>
+          <w:szCs w:val="24"/>
+        </w:rPr>
+        <w:t>Created By</w:t>
+      </w:r>
+    </w:p>
+    <w:p>
+      <w:pPr>
+        <w:pStyle w:val="ListParagraph"/>
+        <w:numPr>
+          <w:ilvl w:val="2"/>
+          <w:numId w:val="4"/>
+        </w:numPr>
+        <w:spacing w:after="0" w:line="240" w:lineRule="auto"/>
+        <w:rPr>
+          <w:rFonts w:ascii="Arial" w:hAnsi="Arial" w:cs="Arial"/>
+          <w:sz w:val="24"/>
+          <w:szCs w:val="24"/>
+        </w:rPr>
+      </w:pPr>
+      <w:r>
+        <w:rPr>
+          <w:rFonts w:ascii="Arial" w:hAnsi="Arial" w:cs="Arial"/>
+          <w:sz w:val="24"/>
+          <w:szCs w:val="24"/>
+        </w:rPr>
+        <w:t>Date Created</w:t>
+      </w:r>
+    </w:p>
+    <w:p>
+      <w:pPr>
+        <w:pStyle w:val="ListParagraph"/>
+        <w:numPr>
+          <w:ilvl w:val="2"/>
+          <w:numId w:val="4"/>
+        </w:numPr>
+        <w:spacing w:after="0" w:line="240" w:lineRule="auto"/>
+        <w:rPr>
+          <w:rFonts w:ascii="Arial" w:hAnsi="Arial" w:cs="Arial"/>
+          <w:sz w:val="24"/>
+          <w:szCs w:val="24"/>
+        </w:rPr>
+      </w:pPr>
+      <w:r>
+        <w:rPr>
+          <w:rFonts w:ascii="Arial" w:hAnsi="Arial" w:cs="Arial"/>
+          <w:sz w:val="24"/>
+          <w:szCs w:val="24"/>
+        </w:rPr>
+        <w:t>Level Structure</w:t>
+      </w:r>
+    </w:p>
+    <w:p>
+      <w:pPr>
+        <w:pStyle w:val="ListParagraph"/>
+        <w:numPr>
+          <w:ilvl w:val="3"/>
+          <w:numId w:val="4"/>
+        </w:numPr>
+        <w:spacing w:after="0" w:line="240" w:lineRule="auto"/>
+        <w:rPr>
+          <w:rFonts w:ascii="Arial" w:hAnsi="Arial" w:cs="Arial"/>
+          <w:sz w:val="24"/>
+          <w:szCs w:val="24"/>
+        </w:rPr>
+      </w:pPr>
+      <w:r>
+        <w:rPr>
+          <w:rFonts w:ascii="Arial" w:hAnsi="Arial" w:cs="Arial"/>
+          <w:sz w:val="24"/>
+          <w:szCs w:val="24"/>
+        </w:rPr>
+        <w:t>Objects</w:t>
+      </w:r>
+    </w:p>
+    <w:p>
+      <w:pPr>
+        <w:pStyle w:val="ListParagraph"/>
+        <w:numPr>
+          <w:ilvl w:val="4"/>
+          <w:numId w:val="4"/>
+        </w:numPr>
+        <w:spacing w:after="0" w:line="240" w:lineRule="auto"/>
+        <w:rPr>
+          <w:rFonts w:ascii="Arial" w:hAnsi="Arial" w:cs="Arial"/>
+          <w:sz w:val="24"/>
+          <w:szCs w:val="24"/>
+        </w:rPr>
+      </w:pPr>
+      <w:r>
+        <w:rPr>
+          <w:rFonts w:ascii="Arial" w:hAnsi="Arial" w:cs="Arial"/>
+          <w:sz w:val="24"/>
+          <w:szCs w:val="24"/>
+        </w:rPr>
+        <w:t>Size</w:t>
+      </w:r>
+    </w:p>
+    <w:p>
+      <w:pPr>
+        <w:pStyle w:val="ListParagraph"/>
+        <w:numPr>
+          <w:ilvl w:val="4"/>
+          <w:numId w:val="4"/>
+        </w:numPr>
+        <w:spacing w:after="0" w:line="240" w:lineRule="auto"/>
+        <w:rPr>
+          <w:rFonts w:ascii="Arial" w:hAnsi="Arial" w:cs="Arial"/>
+          <w:sz w:val="24"/>
+          <w:szCs w:val="24"/>
+        </w:rPr>
+      </w:pPr>
+      <w:r>
+        <w:rPr>
+          <w:rFonts w:ascii="Arial" w:hAnsi="Arial" w:cs="Arial"/>
+          <w:sz w:val="24"/>
+          <w:szCs w:val="24"/>
+        </w:rPr>
+        <w:t>Rotation</w:t>
+      </w:r>
+    </w:p>
+    <w:p>
+      <w:pPr>
+        <w:pStyle w:val="ListParagraph"/>
+        <w:numPr>
+          <w:ilvl w:val="4"/>
+          <w:numId w:val="4"/>
+        </w:numPr>
+        <w:spacing w:after="0" w:line="240" w:lineRule="auto"/>
+        <w:rPr>
+          <w:rFonts w:ascii="Arial" w:hAnsi="Arial" w:cs="Arial"/>
+          <w:sz w:val="24"/>
+          <w:szCs w:val="24"/>
+        </w:rPr>
+      </w:pPr>
+      <w:r>
+        <w:rPr>
+          <w:rFonts w:ascii="Arial" w:hAnsi="Arial" w:cs="Arial"/>
+          <w:sz w:val="24"/>
+          <w:szCs w:val="24"/>
+        </w:rPr>
+        <w:t>Position</w:t>
+      </w:r>
+    </w:p>
+    <w:p>
+      <w:pPr>
+        <w:pStyle w:val="ListParagraph"/>
+        <w:numPr>
+          <w:ilvl w:val="3"/>
+          <w:numId w:val="4"/>
+        </w:numPr>
+        <w:spacing w:after="0" w:line="240" w:lineRule="auto"/>
+        <w:rPr>
+          <w:rFonts w:ascii="Arial" w:hAnsi="Arial" w:cs="Arial"/>
+          <w:sz w:val="24"/>
+          <w:szCs w:val="24"/>
+        </w:rPr>
+      </w:pPr>
+      <w:r>
+        <w:rPr>
+          <w:rFonts w:ascii="Arial" w:hAnsi="Arial" w:cs="Arial"/>
+          <w:sz w:val="24"/>
+          <w:szCs w:val="24"/>
+        </w:rPr>
+        <w:t>Start Point</w:t>
+      </w:r>
+    </w:p>
+    <w:p>
+      <w:pPr>
+        <w:pStyle w:val="ListParagraph"/>
+        <w:numPr>
+          <w:ilvl w:val="3"/>
+          <w:numId w:val="4"/>
+        </w:numPr>
+        <w:spacing w:after="0" w:line="240" w:lineRule="auto"/>
+        <w:rPr>
+          <w:rFonts w:ascii="Arial" w:hAnsi="Arial" w:cs="Arial"/>
+          <w:sz w:val="24"/>
+          <w:szCs w:val="24"/>
+        </w:rPr>
+      </w:pPr>
+      <w:r>
+        <w:rPr>
+          <w:rFonts w:ascii="Arial" w:hAnsi="Arial" w:cs="Arial"/>
+          <w:sz w:val="24"/>
+          <w:szCs w:val="24"/>
+        </w:rPr>
+        <w:t>End Point</w:t>
+      </w:r>
+    </w:p>
+    <w:p>
+      <w:pPr>
+        <w:pStyle w:val="ListParagraph"/>
+        <w:spacing w:after="0" w:line="240" w:lineRule="auto"/>
+        <w:ind w:left="2160"/>
+        <w:rPr>
+          <w:rFonts w:ascii="Arial" w:hAnsi="Arial" w:cs="Arial"/>
+          <w:sz w:val="24"/>
+          <w:szCs w:val="24"/>
+        </w:rPr>
+      </w:pPr>
     </w:p>
     <w:sectPr>
       <w:pgSz w:w="12240" w:h="15840"/>
@@ -1564,6 +3136,119 @@
     </w:lvl>
   </w:abstractNum>
   <w:abstractNum w:abstractNumId="1">
+    <w:nsid w:val="33057311"/>
+    <w:multiLevelType w:val="hybridMultilevel"/>
+    <w:tmpl w:val="3F84FA22"/>
+    <w:lvl w:ilvl="0" w:tplc="04090001">
+      <w:start w:val="1"/>
+      <w:numFmt w:val="bullet"/>
+      <w:lvlText w:val=""/>
+      <w:lvlJc w:val="left"/>
+      <w:pPr>
+        <w:ind w:left="720" w:hanging="360"/>
+      </w:pPr>
+      <w:rPr>
+        <w:rFonts w:ascii="Symbol" w:hAnsi="Symbol" w:hint="default"/>
+      </w:rPr>
+    </w:lvl>
+    <w:lvl w:ilvl="1" w:tplc="04090003">
+      <w:start w:val="1"/>
+      <w:numFmt w:val="bullet"/>
+      <w:lvlText w:val="o"/>
+      <w:lvlJc w:val="left"/>
+      <w:pPr>
+        <w:ind w:left="1440" w:hanging="360"/>
+      </w:pPr>
+      <w:rPr>
+        <w:rFonts w:ascii="Courier New" w:hAnsi="Courier New" w:cs="Courier New" w:hint="default"/>
+      </w:rPr>
+    </w:lvl>
+    <w:lvl w:ilvl="2" w:tplc="04090005">
+      <w:start w:val="1"/>
+      <w:numFmt w:val="bullet"/>
+      <w:lvlText w:val=""/>
+      <w:lvlJc w:val="left"/>
+      <w:pPr>
+        <w:ind w:left="2160" w:hanging="360"/>
+      </w:pPr>
+      <w:rPr>
+        <w:rFonts w:ascii="Wingdings" w:hAnsi="Wingdings" w:hint="default"/>
+      </w:rPr>
+    </w:lvl>
+    <w:lvl w:ilvl="3" w:tplc="04090001">
+      <w:start w:val="1"/>
+      <w:numFmt w:val="bullet"/>
+      <w:lvlText w:val=""/>
+      <w:lvlJc w:val="left"/>
+      <w:pPr>
+        <w:ind w:left="2880" w:hanging="360"/>
+      </w:pPr>
+      <w:rPr>
+        <w:rFonts w:ascii="Symbol" w:hAnsi="Symbol" w:hint="default"/>
+      </w:rPr>
+    </w:lvl>
+    <w:lvl w:ilvl="4" w:tplc="04090003">
+      <w:start w:val="1"/>
+      <w:numFmt w:val="bullet"/>
+      <w:lvlText w:val="o"/>
+      <w:lvlJc w:val="left"/>
+      <w:pPr>
+        <w:ind w:left="3600" w:hanging="360"/>
+      </w:pPr>
+      <w:rPr>
+        <w:rFonts w:ascii="Courier New" w:hAnsi="Courier New" w:cs="Courier New" w:hint="default"/>
+      </w:rPr>
+    </w:lvl>
+    <w:lvl w:ilvl="5" w:tplc="04090005" w:tentative="1">
+      <w:start w:val="1"/>
+      <w:numFmt w:val="bullet"/>
+      <w:lvlText w:val=""/>
+      <w:lvlJc w:val="left"/>
+      <w:pPr>
+        <w:ind w:left="4320" w:hanging="360"/>
+      </w:pPr>
+      <w:rPr>
+        <w:rFonts w:ascii="Wingdings" w:hAnsi="Wingdings" w:hint="default"/>
+      </w:rPr>
+    </w:lvl>
+    <w:lvl w:ilvl="6" w:tplc="04090001" w:tentative="1">
+      <w:start w:val="1"/>
+      <w:numFmt w:val="bullet"/>
+      <w:lvlText w:val=""/>
+      <w:lvlJc w:val="left"/>
+      <w:pPr>
+        <w:ind w:left="5040" w:hanging="360"/>
+      </w:pPr>
+      <w:rPr>
+        <w:rFonts w:ascii="Symbol" w:hAnsi="Symbol" w:hint="default"/>
+      </w:rPr>
+    </w:lvl>
+    <w:lvl w:ilvl="7" w:tplc="04090003" w:tentative="1">
+      <w:start w:val="1"/>
+      <w:numFmt w:val="bullet"/>
+      <w:lvlText w:val="o"/>
+      <w:lvlJc w:val="left"/>
+      <w:pPr>
+        <w:ind w:left="5760" w:hanging="360"/>
+      </w:pPr>
+      <w:rPr>
+        <w:rFonts w:ascii="Courier New" w:hAnsi="Courier New" w:cs="Courier New" w:hint="default"/>
+      </w:rPr>
+    </w:lvl>
+    <w:lvl w:ilvl="8" w:tplc="04090005" w:tentative="1">
+      <w:start w:val="1"/>
+      <w:numFmt w:val="bullet"/>
+      <w:lvlText w:val=""/>
+      <w:lvlJc w:val="left"/>
+      <w:pPr>
+        <w:ind w:left="6480" w:hanging="360"/>
+      </w:pPr>
+      <w:rPr>
+        <w:rFonts w:ascii="Wingdings" w:hAnsi="Wingdings" w:hint="default"/>
+      </w:rPr>
+    </w:lvl>
+  </w:abstractNum>
+  <w:abstractNum w:abstractNumId="2">
     <w:nsid w:val="638525E6"/>
     <w:multiLevelType w:val="hybridMultilevel"/>
     <w:tmpl w:val="3AA88FA8"/>
@@ -1676,7 +3361,7 @@
       </w:rPr>
     </w:lvl>
   </w:abstractNum>
-  <w:abstractNum w:abstractNumId="2">
+  <w:abstractNum w:abstractNumId="3">
     <w:nsid w:val="76903908"/>
     <w:multiLevelType w:val="hybridMultilevel"/>
     <w:tmpl w:val="676C280A"/>
@@ -1763,13 +3448,16 @@
     </w:lvl>
   </w:abstractNum>
   <w:num w:numId="1">
-    <w:abstractNumId w:val="2"/>
+    <w:abstractNumId w:val="3"/>
   </w:num>
   <w:num w:numId="2">
-    <w:abstractNumId w:val="1"/>
+    <w:abstractNumId w:val="2"/>
   </w:num>
   <w:num w:numId="3">
     <w:abstractNumId w:val="0"/>
+  </w:num>
+  <w:num w:numId="4">
+    <w:abstractNumId w:val="1"/>
   </w:num>
 </w:numbering>
 </file>
@@ -2266,7 +3954,7 @@
   <a:extraClrSchemeLst/>
   <a:extLst>
     <a:ext uri="{05A4C25C-085E-4340-85A3-A5531E510DB2}">
-      <thm15:themeFamily xmlns="" xmlns:thm15="http://schemas.microsoft.com/office/thememl/2012/main" name="Office Theme" id="{62F939B6-93AF-4DB8-9C6B-D6C7DFDC589F}" vid="{4A3C46E8-61CC-4603-A589-7422A47A8E4A}"/>
+      <thm15:themeFamily xmlns:thm15="http://schemas.microsoft.com/office/thememl/2012/main" xmlns="" name="Office Theme" id="{62F939B6-93AF-4DB8-9C6B-D6C7DFDC589F}" vid="{4A3C46E8-61CC-4603-A589-7422A47A8E4A}"/>
     </a:ext>
   </a:extLst>
 </a:theme>

</xml_diff>